<commit_message>
aula 11 parte 1
</commit_message>
<xml_diff>
--- a/Java - Curso em vido.docx
+++ b/Java - Curso em vido.docx
@@ -3337,15 +3337,7 @@
         <w:t xml:space="preserve"> Porém não havia tecnologia suficiente na época, e com isso se criou novas tecnologias, como uma linguagem de programação. Por que segundo ele</w:t>
       </w:r>
       <w:r>
-        <w:t xml:space="preserve"> </w:t>
-      </w:r>
-      <w:proofErr w:type="gramStart"/>
-      <w:r>
-        <w:t>mesmo(</w:t>
-      </w:r>
-      <w:proofErr w:type="gramEnd"/>
-      <w:r>
-        <w:t>Alan Kay)</w:t>
+        <w:t xml:space="preserve"> mesmo(Alan Kay)</w:t>
       </w:r>
       <w:r>
         <w:t xml:space="preserve"> as linguagens da época não teria suporte com os conceitos do Dynabook, as coisas no Dynabook teriam que ser dinâmicas, </w:t>
@@ -4507,7 +4499,6 @@
       <w:r>
         <w:t>C</w:t>
       </w:r>
-      <w:proofErr w:type="gramStart"/>
       <w:r>
         <w:t>1.</w:t>
       </w:r>
@@ -4515,26 +4506,42 @@
         <w:rPr>
           <w:color w:val="FF0000"/>
         </w:rPr>
-        <w:t>Cor</w:t>
-      </w:r>
-      <w:proofErr w:type="gramEnd"/>
+        <w:t xml:space="preserve">Cor </w:t>
+      </w:r>
+      <w:r>
+        <w:t xml:space="preserve">= </w:t>
+      </w:r>
+      <w:r>
+        <w:rPr>
+          <w:color w:val="00B0F0"/>
+        </w:rPr>
+        <w:t>“Azul”</w:t>
+      </w:r>
+      <w:r>
+        <w:t>;</w:t>
+      </w:r>
+    </w:p>
+    <w:p>
+      <w:pPr>
+        <w:pStyle w:val="CodeZone"/>
+      </w:pPr>
+      <w:r>
+        <w:tab/>
+      </w:r>
+      <w:r>
+        <w:t>C</w:t>
+      </w:r>
+      <w:r>
+        <w:t>1.</w:t>
+      </w:r>
       <w:r>
         <w:rPr>
           <w:color w:val="FF0000"/>
         </w:rPr>
-        <w:t xml:space="preserve"> </w:t>
-      </w:r>
-      <w:r>
-        <w:t xml:space="preserve">= </w:t>
-      </w:r>
-      <w:r>
-        <w:rPr>
-          <w:color w:val="00B0F0"/>
-        </w:rPr>
-        <w:t>“Azul”</w:t>
-      </w:r>
-      <w:r>
-        <w:t>;</w:t>
+        <w:t xml:space="preserve">Ponta </w:t>
+      </w:r>
+      <w:r>
+        <w:t xml:space="preserve">= 0.5; </w:t>
       </w:r>
     </w:p>
     <w:p>
@@ -4543,84 +4550,31 @@
       </w:pPr>
       <w:r>
         <w:tab/>
-      </w:r>
-      <w:r>
-        <w:t>C</w:t>
-      </w:r>
-      <w:proofErr w:type="gramStart"/>
-      <w:r>
-        <w:t>1.</w:t>
+        <w:t>C1.</w:t>
       </w:r>
       <w:r>
         <w:rPr>
           <w:color w:val="FF0000"/>
         </w:rPr>
-        <w:t>Ponta</w:t>
-      </w:r>
-      <w:proofErr w:type="gramEnd"/>
+        <w:t xml:space="preserve">Tampada </w:t>
+      </w:r>
+      <w:r>
+        <w:t>= Falso;</w:t>
+      </w:r>
+    </w:p>
+    <w:p>
+      <w:pPr>
+        <w:pStyle w:val="CodeZone"/>
+      </w:pPr>
+      <w:r>
+        <w:tab/>
+        <w:t>C1.</w:t>
+      </w:r>
       <w:r>
         <w:rPr>
           <w:color w:val="FF0000"/>
         </w:rPr>
-        <w:t xml:space="preserve"> </w:t>
-      </w:r>
-      <w:r>
-        <w:t xml:space="preserve">= 0.5; </w:t>
-      </w:r>
-    </w:p>
-    <w:p>
-      <w:pPr>
-        <w:pStyle w:val="CodeZone"/>
-      </w:pPr>
-      <w:r>
-        <w:tab/>
-        <w:t>C</w:t>
-      </w:r>
-      <w:proofErr w:type="gramStart"/>
-      <w:r>
-        <w:t>1.</w:t>
-      </w:r>
-      <w:r>
-        <w:rPr>
-          <w:color w:val="FF0000"/>
-        </w:rPr>
-        <w:t>Tampada</w:t>
-      </w:r>
-      <w:proofErr w:type="gramEnd"/>
-      <w:r>
-        <w:rPr>
-          <w:color w:val="FF0000"/>
-        </w:rPr>
-        <w:t xml:space="preserve"> </w:t>
-      </w:r>
-      <w:r>
-        <w:t>= Falso;</w:t>
-      </w:r>
-    </w:p>
-    <w:p>
-      <w:pPr>
-        <w:pStyle w:val="CodeZone"/>
-      </w:pPr>
-      <w:r>
-        <w:tab/>
-        <w:t>C</w:t>
-      </w:r>
-      <w:proofErr w:type="gramStart"/>
-      <w:r>
-        <w:t>1.</w:t>
-      </w:r>
-      <w:r>
-        <w:rPr>
-          <w:color w:val="FF0000"/>
-        </w:rPr>
-        <w:t>Rabiscar</w:t>
-      </w:r>
-      <w:proofErr w:type="gramEnd"/>
-      <w:r>
-        <w:rPr>
-          <w:color w:val="FF0000"/>
-        </w:rPr>
-        <w:t>()</w:t>
+        <w:t>Rabiscar()</w:t>
       </w:r>
       <w:r>
         <w:t>;</w:t>
@@ -4664,36 +4618,43 @@
       </w:pPr>
       <w:r>
         <w:tab/>
-        <w:t>C</w:t>
-      </w:r>
-      <w:proofErr w:type="gramStart"/>
-      <w:r>
-        <w:t>2.</w:t>
+        <w:t>C2.</w:t>
       </w:r>
       <w:r>
         <w:rPr>
           <w:color w:val="FF0000"/>
         </w:rPr>
-        <w:t>Cor</w:t>
-      </w:r>
-      <w:proofErr w:type="gramEnd"/>
+        <w:t xml:space="preserve">Cor </w:t>
+      </w:r>
+      <w:r>
+        <w:t xml:space="preserve">= </w:t>
+      </w:r>
+      <w:r>
+        <w:rPr>
+          <w:color w:val="00B0F0"/>
+        </w:rPr>
+        <w:t>“Vermelho”</w:t>
+      </w:r>
+      <w:r>
+        <w:t>;</w:t>
+      </w:r>
+    </w:p>
+    <w:p>
+      <w:pPr>
+        <w:pStyle w:val="CodeZone"/>
+      </w:pPr>
+      <w:r>
+        <w:tab/>
+        <w:t>C2.</w:t>
+      </w:r>
       <w:r>
         <w:rPr>
           <w:color w:val="FF0000"/>
         </w:rPr>
-        <w:t xml:space="preserve"> </w:t>
-      </w:r>
-      <w:r>
-        <w:t xml:space="preserve">= </w:t>
-      </w:r>
-      <w:r>
-        <w:rPr>
-          <w:color w:val="00B0F0"/>
-        </w:rPr>
-        <w:t>“Vermelho”</w:t>
-      </w:r>
-      <w:r>
-        <w:t>;</w:t>
+        <w:t xml:space="preserve">Ponta </w:t>
+      </w:r>
+      <w:r>
+        <w:t>= 1.0;</w:t>
       </w:r>
     </w:p>
     <w:p>
@@ -4702,82 +4663,31 @@
       </w:pPr>
       <w:r>
         <w:tab/>
-        <w:t>C</w:t>
-      </w:r>
-      <w:proofErr w:type="gramStart"/>
-      <w:r>
-        <w:t>2.</w:t>
+        <w:t>C2.</w:t>
       </w:r>
       <w:r>
         <w:rPr>
           <w:color w:val="FF0000"/>
         </w:rPr>
-        <w:t>Ponta</w:t>
-      </w:r>
-      <w:proofErr w:type="gramEnd"/>
+        <w:t xml:space="preserve">Tampada </w:t>
+      </w:r>
+      <w:r>
+        <w:t>= Falso;</w:t>
+      </w:r>
+    </w:p>
+    <w:p>
+      <w:pPr>
+        <w:pStyle w:val="CodeZone"/>
+      </w:pPr>
+      <w:r>
+        <w:tab/>
+        <w:t>C2.</w:t>
+      </w:r>
       <w:r>
         <w:rPr>
           <w:color w:val="FF0000"/>
         </w:rPr>
-        <w:t xml:space="preserve"> </w:t>
-      </w:r>
-      <w:r>
-        <w:t>= 1.0;</w:t>
-      </w:r>
-    </w:p>
-    <w:p>
-      <w:pPr>
-        <w:pStyle w:val="CodeZone"/>
-      </w:pPr>
-      <w:r>
-        <w:tab/>
-        <w:t>C</w:t>
-      </w:r>
-      <w:proofErr w:type="gramStart"/>
-      <w:r>
-        <w:t>2.</w:t>
-      </w:r>
-      <w:r>
-        <w:rPr>
-          <w:color w:val="FF0000"/>
-        </w:rPr>
-        <w:t>Tampada</w:t>
-      </w:r>
-      <w:proofErr w:type="gramEnd"/>
-      <w:r>
-        <w:rPr>
-          <w:color w:val="FF0000"/>
-        </w:rPr>
-        <w:t xml:space="preserve"> </w:t>
-      </w:r>
-      <w:r>
-        <w:t>= Falso;</w:t>
-      </w:r>
-    </w:p>
-    <w:p>
-      <w:pPr>
-        <w:pStyle w:val="CodeZone"/>
-      </w:pPr>
-      <w:r>
-        <w:tab/>
-        <w:t>C</w:t>
-      </w:r>
-      <w:proofErr w:type="gramStart"/>
-      <w:r>
-        <w:t>2.</w:t>
-      </w:r>
-      <w:r>
-        <w:rPr>
-          <w:color w:val="FF0000"/>
-        </w:rPr>
-        <w:t>Tampar</w:t>
-      </w:r>
-      <w:proofErr w:type="gramEnd"/>
-      <w:r>
-        <w:rPr>
-          <w:color w:val="FF0000"/>
-        </w:rPr>
-        <w:t>()</w:t>
+        <w:t>Tampar()</w:t>
       </w:r>
       <w:r>
         <w:t>;</w:t>
@@ -5637,14 +5547,12 @@
                               </w:rPr>
                               <w:t xml:space="preserve">-  </w:t>
                             </w:r>
-                            <w:proofErr w:type="gramStart"/>
                             <w:r>
                               <w:rPr>
                                 <w:color w:val="FF0000"/>
                               </w:rPr>
                               <w:t>ponta</w:t>
                             </w:r>
-                            <w:proofErr w:type="gramEnd"/>
                           </w:p>
                           <w:p>
                             <w:pPr>
@@ -5679,14 +5587,12 @@
                               </w:rPr>
                               <w:t xml:space="preserve">- </w:t>
                             </w:r>
-                            <w:proofErr w:type="gramStart"/>
                             <w:r>
                               <w:rPr>
                                 <w:color w:val="FF0000"/>
                               </w:rPr>
                               <w:t>tampada</w:t>
                             </w:r>
-                            <w:proofErr w:type="gramEnd"/>
                           </w:p>
                         </w:txbxContent>
                       </wps:txbx>
@@ -5775,14 +5681,12 @@
                         </w:rPr>
                         <w:t xml:space="preserve">-  </w:t>
                       </w:r>
-                      <w:proofErr w:type="gramStart"/>
                       <w:r>
                         <w:rPr>
                           <w:color w:val="FF0000"/>
                         </w:rPr>
                         <w:t>ponta</w:t>
                       </w:r>
-                      <w:proofErr w:type="gramEnd"/>
                     </w:p>
                     <w:p>
                       <w:pPr>
@@ -5817,14 +5721,12 @@
                         </w:rPr>
                         <w:t xml:space="preserve">- </w:t>
                       </w:r>
-                      <w:proofErr w:type="gramStart"/>
                       <w:r>
                         <w:rPr>
                           <w:color w:val="FF0000"/>
                         </w:rPr>
                         <w:t>tampada</w:t>
                       </w:r>
-                      <w:proofErr w:type="gramEnd"/>
                     </w:p>
                   </w:txbxContent>
                 </v:textbox>
@@ -6120,21 +6022,7 @@
                               <w:rPr>
                                 <w:color w:val="7030A0"/>
                               </w:rPr>
-                              <w:t xml:space="preserve"> </w:t>
-                            </w:r>
-                            <w:proofErr w:type="gramStart"/>
-                            <w:r>
-                              <w:rPr>
-                                <w:color w:val="7030A0"/>
-                              </w:rPr>
-                              <w:t>pintar</w:t>
-                            </w:r>
-                            <w:proofErr w:type="gramEnd"/>
-                            <w:r>
-                              <w:rPr>
-                                <w:color w:val="7030A0"/>
-                              </w:rPr>
-                              <w:t xml:space="preserve"> ()</w:t>
+                              <w:t xml:space="preserve"> pintar ()</w:t>
                             </w:r>
                           </w:p>
                           <w:p>
@@ -6292,21 +6180,7 @@
                         <w:rPr>
                           <w:color w:val="7030A0"/>
                         </w:rPr>
-                        <w:t xml:space="preserve"> </w:t>
-                      </w:r>
-                      <w:proofErr w:type="gramStart"/>
-                      <w:r>
-                        <w:rPr>
-                          <w:color w:val="7030A0"/>
-                        </w:rPr>
-                        <w:t>pintar</w:t>
-                      </w:r>
-                      <w:proofErr w:type="gramEnd"/>
-                      <w:r>
-                        <w:rPr>
-                          <w:color w:val="7030A0"/>
-                        </w:rPr>
-                        <w:t xml:space="preserve"> ()</w:t>
+                        <w:t xml:space="preserve"> pintar ()</w:t>
                       </w:r>
                     </w:p>
                     <w:p>
@@ -7612,24 +7486,13 @@
                             </w:pPr>
                             <w:r>
                               <w:tab/>
-                              <w:t>C</w:t>
-                            </w:r>
-                            <w:proofErr w:type="gramStart"/>
-                            <w:r>
-                              <w:t>1.</w:t>
+                              <w:t>C1.</w:t>
                             </w:r>
                             <w:r>
                               <w:rPr>
                                 <w:color w:val="FF0000"/>
                               </w:rPr>
-                              <w:t>setModelo</w:t>
-                            </w:r>
-                            <w:proofErr w:type="gramEnd"/>
-                            <w:r>
-                              <w:rPr>
-                                <w:color w:val="FF0000"/>
-                              </w:rPr>
-                              <w:t xml:space="preserve"> </w:t>
+                              <w:t xml:space="preserve">setModelo </w:t>
                             </w:r>
                             <w:r>
                               <w:t>(</w:t>
@@ -7662,24 +7525,13 @@
                             </w:pPr>
                             <w:r>
                               <w:tab/>
-                              <w:t>C</w:t>
-                            </w:r>
-                            <w:proofErr w:type="gramStart"/>
-                            <w:r>
-                              <w:t>1.</w:t>
+                              <w:t>C1.</w:t>
                             </w:r>
                             <w:r>
                               <w:rPr>
                                 <w:color w:val="FF0000"/>
                               </w:rPr>
-                              <w:t>setPonta</w:t>
-                            </w:r>
-                            <w:proofErr w:type="gramEnd"/>
-                            <w:r>
-                              <w:rPr>
-                                <w:color w:val="FF0000"/>
-                              </w:rPr>
-                              <w:t xml:space="preserve"> </w:t>
+                              <w:t xml:space="preserve">setPonta </w:t>
                             </w:r>
                             <w:r>
                               <w:t>(0.5);</w:t>
@@ -7691,11 +7543,7 @@
                             </w:pPr>
                             <w:r>
                               <w:tab/>
-                              <w:t>C</w:t>
-                            </w:r>
-                            <w:proofErr w:type="gramStart"/>
-                            <w:r>
-                              <w:t>1.</w:t>
+                              <w:t>C1.</w:t>
                             </w:r>
                             <w:r>
                               <w:rPr>
@@ -7703,7 +7551,6 @@
                               </w:rPr>
                               <w:t>getModelo</w:t>
                             </w:r>
-                            <w:proofErr w:type="gramEnd"/>
                             <w:r>
                               <w:t>();</w:t>
                             </w:r>
@@ -7714,11 +7561,7 @@
                             </w:pPr>
                             <w:r>
                               <w:tab/>
-                              <w:t>C</w:t>
-                            </w:r>
-                            <w:proofErr w:type="gramStart"/>
-                            <w:r>
-                              <w:t>1.</w:t>
+                              <w:t>C1.</w:t>
                             </w:r>
                             <w:r>
                               <w:rPr>
@@ -7726,7 +7569,6 @@
                               </w:rPr>
                               <w:t>getPonta</w:t>
                             </w:r>
-                            <w:proofErr w:type="gramEnd"/>
                             <w:r>
                               <w:t>();</w:t>
                             </w:r>
@@ -7737,11 +7579,7 @@
                             </w:pPr>
                             <w:r>
                               <w:tab/>
-                              <w:t>Escreva(C</w:t>
-                            </w:r>
-                            <w:proofErr w:type="gramStart"/>
-                            <w:r>
-                              <w:t>1.</w:t>
+                              <w:t>Escreva(C1.</w:t>
                             </w:r>
                             <w:r>
                               <w:rPr>
@@ -7749,7 +7587,6 @@
                               </w:rPr>
                               <w:t>getModelo</w:t>
                             </w:r>
-                            <w:proofErr w:type="gramEnd"/>
                             <w:r>
                               <w:t>());</w:t>
                             </w:r>
@@ -7760,11 +7597,7 @@
                             </w:pPr>
                             <w:r>
                               <w:tab/>
-                              <w:t>Escreva(C</w:t>
-                            </w:r>
-                            <w:proofErr w:type="gramStart"/>
-                            <w:r>
-                              <w:t>1.</w:t>
+                              <w:t>Escreva(C1.</w:t>
                             </w:r>
                             <w:r>
                               <w:rPr>
@@ -7772,7 +7605,6 @@
                               </w:rPr>
                               <w:t>getModelo</w:t>
                             </w:r>
-                            <w:proofErr w:type="gramEnd"/>
                             <w:r>
                               <w:t>());</w:t>
                             </w:r>
@@ -7876,24 +7708,13 @@
                       </w:pPr>
                       <w:r>
                         <w:tab/>
-                        <w:t>C</w:t>
-                      </w:r>
-                      <w:proofErr w:type="gramStart"/>
-                      <w:r>
-                        <w:t>1.</w:t>
+                        <w:t>C1.</w:t>
                       </w:r>
                       <w:r>
                         <w:rPr>
                           <w:color w:val="FF0000"/>
                         </w:rPr>
-                        <w:t>setModelo</w:t>
-                      </w:r>
-                      <w:proofErr w:type="gramEnd"/>
-                      <w:r>
-                        <w:rPr>
-                          <w:color w:val="FF0000"/>
-                        </w:rPr>
-                        <w:t xml:space="preserve"> </w:t>
+                        <w:t xml:space="preserve">setModelo </w:t>
                       </w:r>
                       <w:r>
                         <w:t>(</w:t>
@@ -7926,24 +7747,13 @@
                       </w:pPr>
                       <w:r>
                         <w:tab/>
-                        <w:t>C</w:t>
-                      </w:r>
-                      <w:proofErr w:type="gramStart"/>
-                      <w:r>
-                        <w:t>1.</w:t>
+                        <w:t>C1.</w:t>
                       </w:r>
                       <w:r>
                         <w:rPr>
                           <w:color w:val="FF0000"/>
                         </w:rPr>
-                        <w:t>setPonta</w:t>
-                      </w:r>
-                      <w:proofErr w:type="gramEnd"/>
-                      <w:r>
-                        <w:rPr>
-                          <w:color w:val="FF0000"/>
-                        </w:rPr>
-                        <w:t xml:space="preserve"> </w:t>
+                        <w:t xml:space="preserve">setPonta </w:t>
                       </w:r>
                       <w:r>
                         <w:t>(0.5);</w:t>
@@ -7955,11 +7765,7 @@
                       </w:pPr>
                       <w:r>
                         <w:tab/>
-                        <w:t>C</w:t>
-                      </w:r>
-                      <w:proofErr w:type="gramStart"/>
-                      <w:r>
-                        <w:t>1.</w:t>
+                        <w:t>C1.</w:t>
                       </w:r>
                       <w:r>
                         <w:rPr>
@@ -7967,7 +7773,6 @@
                         </w:rPr>
                         <w:t>getModelo</w:t>
                       </w:r>
-                      <w:proofErr w:type="gramEnd"/>
                       <w:r>
                         <w:t>();</w:t>
                       </w:r>
@@ -7978,11 +7783,7 @@
                       </w:pPr>
                       <w:r>
                         <w:tab/>
-                        <w:t>C</w:t>
-                      </w:r>
-                      <w:proofErr w:type="gramStart"/>
-                      <w:r>
-                        <w:t>1.</w:t>
+                        <w:t>C1.</w:t>
                       </w:r>
                       <w:r>
                         <w:rPr>
@@ -7990,7 +7791,6 @@
                         </w:rPr>
                         <w:t>getPonta</w:t>
                       </w:r>
-                      <w:proofErr w:type="gramEnd"/>
                       <w:r>
                         <w:t>();</w:t>
                       </w:r>
@@ -8001,11 +7801,7 @@
                       </w:pPr>
                       <w:r>
                         <w:tab/>
-                        <w:t>Escreva(C</w:t>
-                      </w:r>
-                      <w:proofErr w:type="gramStart"/>
-                      <w:r>
-                        <w:t>1.</w:t>
+                        <w:t>Escreva(C1.</w:t>
                       </w:r>
                       <w:r>
                         <w:rPr>
@@ -8013,7 +7809,6 @@
                         </w:rPr>
                         <w:t>getModelo</w:t>
                       </w:r>
-                      <w:proofErr w:type="gramEnd"/>
                       <w:r>
                         <w:t>());</w:t>
                       </w:r>
@@ -8024,11 +7819,7 @@
                       </w:pPr>
                       <w:r>
                         <w:tab/>
-                        <w:t>Escreva(C</w:t>
-                      </w:r>
-                      <w:proofErr w:type="gramStart"/>
-                      <w:r>
-                        <w:t>1.</w:t>
+                        <w:t>Escreva(C1.</w:t>
                       </w:r>
                       <w:r>
                         <w:rPr>
@@ -8036,7 +7827,6 @@
                         </w:rPr>
                         <w:t>getModelo</w:t>
                       </w:r>
-                      <w:proofErr w:type="gramEnd"/>
                       <w:r>
                         <w:t>());</w:t>
                       </w:r>
@@ -8328,21 +8118,12 @@
                               </w:rPr>
                               <w:t xml:space="preserve">todo </w:t>
                             </w:r>
-                            <w:proofErr w:type="gramStart"/>
                             <w:r>
                               <w:rPr>
                                 <w:color w:val="FF0000"/>
                                 <w:szCs w:val="24"/>
                               </w:rPr>
-                              <w:t>getModelo(</w:t>
-                            </w:r>
-                            <w:proofErr w:type="gramEnd"/>
-                            <w:r>
-                              <w:rPr>
-                                <w:color w:val="FF0000"/>
-                                <w:szCs w:val="24"/>
-                              </w:rPr>
-                              <w:t>):</w:t>
+                              <w:t>getModelo():</w:t>
                             </w:r>
                           </w:p>
                           <w:p>
@@ -8356,7 +8137,6 @@
                               <w:tab/>
                               <w:t xml:space="preserve">retorne </w:t>
                             </w:r>
-                            <w:proofErr w:type="gramStart"/>
                             <w:r>
                               <w:rPr>
                                 <w:color w:val="0070C0"/>
@@ -8372,7 +8152,6 @@
                               </w:rPr>
                               <w:t>modelo</w:t>
                             </w:r>
-                            <w:proofErr w:type="gramEnd"/>
                           </w:p>
                           <w:p>
                             <w:pPr>
@@ -8444,7 +8223,6 @@
                               </w:rPr>
                               <w:t xml:space="preserve">todo </w:t>
                             </w:r>
-                            <w:proofErr w:type="gramStart"/>
                             <w:r>
                               <w:rPr>
                                 <w:color w:val="FF0000"/>
@@ -8457,15 +8235,7 @@
                                 <w:color w:val="00B0F0"/>
                                 <w:szCs w:val="24"/>
                               </w:rPr>
-                              <w:t>m</w:t>
-                            </w:r>
-                            <w:proofErr w:type="gramEnd"/>
-                            <w:r>
-                              <w:rPr>
-                                <w:color w:val="00B0F0"/>
-                                <w:szCs w:val="24"/>
-                              </w:rPr>
-                              <w:t xml:space="preserve"> : Caractere</w:t>
+                              <w:t>m : Caractere</w:t>
                             </w:r>
                             <w:r>
                               <w:rPr>
@@ -8498,7 +8268,6 @@
                               </w:rPr>
                               <w:tab/>
                             </w:r>
-                            <w:proofErr w:type="gramStart"/>
                             <w:r>
                               <w:rPr>
                                 <w:color w:val="0070C0"/>
@@ -8517,14 +8286,7 @@
                               <w:rPr>
                                 <w:color w:val="FF0000"/>
                               </w:rPr>
-                              <w:t>modelo</w:t>
-                            </w:r>
-                            <w:proofErr w:type="gramEnd"/>
-                            <w:r>
-                              <w:rPr>
-                                <w:color w:val="FF0000"/>
-                              </w:rPr>
-                              <w:t xml:space="preserve"> </w:t>
+                              <w:t xml:space="preserve">modelo </w:t>
                             </w:r>
                             <w:r>
                               <w:t xml:space="preserve">= </w:t>
@@ -8622,21 +8384,12 @@
                               </w:rPr>
                               <w:t xml:space="preserve">todo </w:t>
                             </w:r>
-                            <w:proofErr w:type="gramStart"/>
                             <w:r>
                               <w:rPr>
                                 <w:color w:val="FF0000"/>
                                 <w:szCs w:val="24"/>
                               </w:rPr>
-                              <w:t>getPonta(</w:t>
-                            </w:r>
-                            <w:proofErr w:type="gramEnd"/>
-                            <w:r>
-                              <w:rPr>
-                                <w:color w:val="FF0000"/>
-                                <w:szCs w:val="24"/>
-                              </w:rPr>
-                              <w:t>):</w:t>
+                              <w:t>getPonta():</w:t>
                             </w:r>
                           </w:p>
                           <w:p>
@@ -8650,7 +8403,6 @@
                               <w:tab/>
                               <w:t xml:space="preserve">retorne </w:t>
                             </w:r>
-                            <w:proofErr w:type="gramStart"/>
                             <w:r>
                               <w:rPr>
                                 <w:color w:val="0070C0"/>
@@ -8678,7 +8430,6 @@
                               </w:rPr>
                               <w:t>nta</w:t>
                             </w:r>
-                            <w:proofErr w:type="gramEnd"/>
                           </w:p>
                           <w:p>
                             <w:pPr>
@@ -8750,7 +8501,6 @@
                               </w:rPr>
                               <w:t xml:space="preserve">todo </w:t>
                             </w:r>
-                            <w:proofErr w:type="gramStart"/>
                             <w:r>
                               <w:rPr>
                                 <w:color w:val="FF0000"/>
@@ -8765,7 +8515,6 @@
                               </w:rPr>
                               <w:t>p</w:t>
                             </w:r>
-                            <w:proofErr w:type="gramEnd"/>
                             <w:r>
                               <w:rPr>
                                 <w:color w:val="00B0F0"/>
@@ -8811,7 +8560,6 @@
                               </w:rPr>
                               <w:tab/>
                             </w:r>
-                            <w:proofErr w:type="gramStart"/>
                             <w:r>
                               <w:rPr>
                                 <w:color w:val="0070C0"/>
@@ -8829,7 +8577,6 @@
                               </w:rPr>
                               <w:t>ponta</w:t>
                             </w:r>
-                            <w:proofErr w:type="gramEnd"/>
                             <w:r>
                               <w:rPr>
                                 <w:color w:val="FF0000"/>
@@ -9136,21 +8883,12 @@
                         </w:rPr>
                         <w:t xml:space="preserve">todo </w:t>
                       </w:r>
-                      <w:proofErr w:type="gramStart"/>
                       <w:r>
                         <w:rPr>
                           <w:color w:val="FF0000"/>
                           <w:szCs w:val="24"/>
                         </w:rPr>
-                        <w:t>getModelo(</w:t>
-                      </w:r>
-                      <w:proofErr w:type="gramEnd"/>
-                      <w:r>
-                        <w:rPr>
-                          <w:color w:val="FF0000"/>
-                          <w:szCs w:val="24"/>
-                        </w:rPr>
-                        <w:t>):</w:t>
+                        <w:t>getModelo():</w:t>
                       </w:r>
                     </w:p>
                     <w:p>
@@ -9164,7 +8902,6 @@
                         <w:tab/>
                         <w:t xml:space="preserve">retorne </w:t>
                       </w:r>
-                      <w:proofErr w:type="gramStart"/>
                       <w:r>
                         <w:rPr>
                           <w:color w:val="0070C0"/>
@@ -9180,7 +8917,6 @@
                         </w:rPr>
                         <w:t>modelo</w:t>
                       </w:r>
-                      <w:proofErr w:type="gramEnd"/>
                     </w:p>
                     <w:p>
                       <w:pPr>
@@ -9252,7 +8988,6 @@
                         </w:rPr>
                         <w:t xml:space="preserve">todo </w:t>
                       </w:r>
-                      <w:proofErr w:type="gramStart"/>
                       <w:r>
                         <w:rPr>
                           <w:color w:val="FF0000"/>
@@ -9265,15 +9000,7 @@
                           <w:color w:val="00B0F0"/>
                           <w:szCs w:val="24"/>
                         </w:rPr>
-                        <w:t>m</w:t>
-                      </w:r>
-                      <w:proofErr w:type="gramEnd"/>
-                      <w:r>
-                        <w:rPr>
-                          <w:color w:val="00B0F0"/>
-                          <w:szCs w:val="24"/>
-                        </w:rPr>
-                        <w:t xml:space="preserve"> : Caractere</w:t>
+                        <w:t>m : Caractere</w:t>
                       </w:r>
                       <w:r>
                         <w:rPr>
@@ -9306,7 +9033,6 @@
                         </w:rPr>
                         <w:tab/>
                       </w:r>
-                      <w:proofErr w:type="gramStart"/>
                       <w:r>
                         <w:rPr>
                           <w:color w:val="0070C0"/>
@@ -9325,14 +9051,7 @@
                         <w:rPr>
                           <w:color w:val="FF0000"/>
                         </w:rPr>
-                        <w:t>modelo</w:t>
-                      </w:r>
-                      <w:proofErr w:type="gramEnd"/>
-                      <w:r>
-                        <w:rPr>
-                          <w:color w:val="FF0000"/>
-                        </w:rPr>
-                        <w:t xml:space="preserve"> </w:t>
+                        <w:t xml:space="preserve">modelo </w:t>
                       </w:r>
                       <w:r>
                         <w:t xml:space="preserve">= </w:t>
@@ -9430,21 +9149,12 @@
                         </w:rPr>
                         <w:t xml:space="preserve">todo </w:t>
                       </w:r>
-                      <w:proofErr w:type="gramStart"/>
                       <w:r>
                         <w:rPr>
                           <w:color w:val="FF0000"/>
                           <w:szCs w:val="24"/>
                         </w:rPr>
-                        <w:t>getPonta(</w:t>
-                      </w:r>
-                      <w:proofErr w:type="gramEnd"/>
-                      <w:r>
-                        <w:rPr>
-                          <w:color w:val="FF0000"/>
-                          <w:szCs w:val="24"/>
-                        </w:rPr>
-                        <w:t>):</w:t>
+                        <w:t>getPonta():</w:t>
                       </w:r>
                     </w:p>
                     <w:p>
@@ -9458,7 +9168,6 @@
                         <w:tab/>
                         <w:t xml:space="preserve">retorne </w:t>
                       </w:r>
-                      <w:proofErr w:type="gramStart"/>
                       <w:r>
                         <w:rPr>
                           <w:color w:val="0070C0"/>
@@ -9486,7 +9195,6 @@
                         </w:rPr>
                         <w:t>nta</w:t>
                       </w:r>
-                      <w:proofErr w:type="gramEnd"/>
                     </w:p>
                     <w:p>
                       <w:pPr>
@@ -9558,7 +9266,6 @@
                         </w:rPr>
                         <w:t xml:space="preserve">todo </w:t>
                       </w:r>
-                      <w:proofErr w:type="gramStart"/>
                       <w:r>
                         <w:rPr>
                           <w:color w:val="FF0000"/>
@@ -9573,7 +9280,6 @@
                         </w:rPr>
                         <w:t>p</w:t>
                       </w:r>
-                      <w:proofErr w:type="gramEnd"/>
                       <w:r>
                         <w:rPr>
                           <w:color w:val="00B0F0"/>
@@ -9619,7 +9325,6 @@
                         </w:rPr>
                         <w:tab/>
                       </w:r>
-                      <w:proofErr w:type="gramStart"/>
                       <w:r>
                         <w:rPr>
                           <w:color w:val="0070C0"/>
@@ -9637,7 +9342,6 @@
                         </w:rPr>
                         <w:t>ponta</w:t>
                       </w:r>
-                      <w:proofErr w:type="gramEnd"/>
                       <w:r>
                         <w:rPr>
                           <w:color w:val="FF0000"/>
@@ -12407,13 +12111,8 @@
                               </w:rPr>
                               <w:t xml:space="preserve"> </w:t>
                             </w:r>
-                            <w:proofErr w:type="gramStart"/>
-                            <w:r>
-                              <w:t>setVolume</w:t>
-                            </w:r>
-                            <w:proofErr w:type="gramEnd"/>
-                            <w:r>
-                              <w:t xml:space="preserve"> ();</w:t>
+                            <w:r>
+                              <w:t>setVolume ();</w:t>
                             </w:r>
                           </w:p>
                           <w:p>
@@ -12432,13 +12131,8 @@
                               </w:rPr>
                               <w:t xml:space="preserve"> </w:t>
                             </w:r>
-                            <w:proofErr w:type="gramStart"/>
-                            <w:r>
-                              <w:t>getVolume</w:t>
-                            </w:r>
-                            <w:proofErr w:type="gramEnd"/>
-                            <w:r>
-                              <w:t xml:space="preserve"> ();</w:t>
+                            <w:r>
+                              <w:t>getVolume ();</w:t>
                             </w:r>
                           </w:p>
                           <w:p>
@@ -12457,13 +12151,8 @@
                               </w:rPr>
                               <w:t xml:space="preserve"> </w:t>
                             </w:r>
-                            <w:proofErr w:type="gramStart"/>
-                            <w:r>
-                              <w:t>setLigado(</w:t>
-                            </w:r>
-                            <w:proofErr w:type="gramEnd"/>
-                            <w:r>
-                              <w:t>);</w:t>
+                            <w:r>
+                              <w:t>setLigado();</w:t>
                             </w:r>
                           </w:p>
                           <w:p>
@@ -12482,13 +12171,8 @@
                               </w:rPr>
                               <w:t xml:space="preserve"> </w:t>
                             </w:r>
-                            <w:proofErr w:type="gramStart"/>
-                            <w:r>
-                              <w:t>getLigado(</w:t>
-                            </w:r>
-                            <w:proofErr w:type="gramEnd"/>
-                            <w:r>
-                              <w:t>)</w:t>
+                            <w:r>
+                              <w:t>getLigado()</w:t>
                             </w:r>
                           </w:p>
                           <w:p>
@@ -12507,26 +12191,16 @@
                               </w:rPr>
                               <w:t xml:space="preserve"> </w:t>
                             </w:r>
-                            <w:proofErr w:type="gramStart"/>
-                            <w:r>
-                              <w:t>setTocando(</w:t>
-                            </w:r>
-                            <w:proofErr w:type="gramEnd"/>
-                            <w:r>
-                              <w:t>);</w:t>
+                            <w:r>
+                              <w:t>setTocando();</w:t>
                             </w:r>
                           </w:p>
                           <w:p>
                             <w:pPr>
                               <w:pStyle w:val="CodeZone"/>
                             </w:pPr>
-                            <w:proofErr w:type="gramStart"/>
-                            <w:r>
-                              <w:t>getTocando(</w:t>
-                            </w:r>
-                            <w:proofErr w:type="gramEnd"/>
-                            <w:r>
-                              <w:t>);</w:t>
+                            <w:r>
+                              <w:t>getTocando();</w:t>
                             </w:r>
                           </w:p>
                           <w:p/>
@@ -12708,13 +12382,8 @@
                         </w:rPr>
                         <w:t xml:space="preserve"> </w:t>
                       </w:r>
-                      <w:proofErr w:type="gramStart"/>
-                      <w:r>
-                        <w:t>setVolume</w:t>
-                      </w:r>
-                      <w:proofErr w:type="gramEnd"/>
-                      <w:r>
-                        <w:t xml:space="preserve"> ();</w:t>
+                      <w:r>
+                        <w:t>setVolume ();</w:t>
                       </w:r>
                     </w:p>
                     <w:p>
@@ -12733,13 +12402,8 @@
                         </w:rPr>
                         <w:t xml:space="preserve"> </w:t>
                       </w:r>
-                      <w:proofErr w:type="gramStart"/>
-                      <w:r>
-                        <w:t>getVolume</w:t>
-                      </w:r>
-                      <w:proofErr w:type="gramEnd"/>
-                      <w:r>
-                        <w:t xml:space="preserve"> ();</w:t>
+                      <w:r>
+                        <w:t>getVolume ();</w:t>
                       </w:r>
                     </w:p>
                     <w:p>
@@ -12758,13 +12422,8 @@
                         </w:rPr>
                         <w:t xml:space="preserve"> </w:t>
                       </w:r>
-                      <w:proofErr w:type="gramStart"/>
-                      <w:r>
-                        <w:t>setLigado(</w:t>
-                      </w:r>
-                      <w:proofErr w:type="gramEnd"/>
-                      <w:r>
-                        <w:t>);</w:t>
+                      <w:r>
+                        <w:t>setLigado();</w:t>
                       </w:r>
                     </w:p>
                     <w:p>
@@ -12783,13 +12442,8 @@
                         </w:rPr>
                         <w:t xml:space="preserve"> </w:t>
                       </w:r>
-                      <w:proofErr w:type="gramStart"/>
-                      <w:r>
-                        <w:t>getLigado(</w:t>
-                      </w:r>
-                      <w:proofErr w:type="gramEnd"/>
-                      <w:r>
-                        <w:t>)</w:t>
+                      <w:r>
+                        <w:t>getLigado()</w:t>
                       </w:r>
                     </w:p>
                     <w:p>
@@ -12808,26 +12462,16 @@
                         </w:rPr>
                         <w:t xml:space="preserve"> </w:t>
                       </w:r>
-                      <w:proofErr w:type="gramStart"/>
-                      <w:r>
-                        <w:t>setTocando(</w:t>
-                      </w:r>
-                      <w:proofErr w:type="gramEnd"/>
-                      <w:r>
-                        <w:t>);</w:t>
+                      <w:r>
+                        <w:t>setTocando();</w:t>
                       </w:r>
                     </w:p>
                     <w:p>
                       <w:pPr>
                         <w:pStyle w:val="CodeZone"/>
                       </w:pPr>
-                      <w:proofErr w:type="gramStart"/>
-                      <w:r>
-                        <w:t>getTocando(</w:t>
-                      </w:r>
-                      <w:proofErr w:type="gramEnd"/>
-                      <w:r>
-                        <w:t>);</w:t>
+                      <w:r>
+                        <w:t>getTocando();</w:t>
                       </w:r>
                     </w:p>
                     <w:p/>
@@ -12954,21 +12598,12 @@
         </w:rPr>
         <w:t xml:space="preserve">Metodo </w:t>
       </w:r>
-      <w:proofErr w:type="gramStart"/>
       <w:r>
         <w:rPr>
           <w:color w:val="FF0000"/>
           <w:szCs w:val="24"/>
         </w:rPr>
-        <w:t>ligar(</w:t>
-      </w:r>
-      <w:proofErr w:type="gramEnd"/>
-      <w:r>
-        <w:rPr>
-          <w:color w:val="FF0000"/>
-          <w:szCs w:val="24"/>
-        </w:rPr>
-        <w:t>);</w:t>
+        <w:t>ligar();</w:t>
       </w:r>
     </w:p>
     <w:p>
@@ -13008,21 +12643,12 @@
         </w:rPr>
         <w:t xml:space="preserve">Metodo </w:t>
       </w:r>
-      <w:proofErr w:type="gramStart"/>
       <w:r>
         <w:rPr>
           <w:color w:val="FF0000"/>
           <w:szCs w:val="24"/>
         </w:rPr>
-        <w:t>desligar(</w:t>
-      </w:r>
-      <w:proofErr w:type="gramEnd"/>
-      <w:r>
-        <w:rPr>
-          <w:color w:val="FF0000"/>
-          <w:szCs w:val="24"/>
-        </w:rPr>
-        <w:t>);</w:t>
+        <w:t>desligar();</w:t>
       </w:r>
     </w:p>
     <w:p>
@@ -13062,21 +12688,12 @@
         </w:rPr>
         <w:t xml:space="preserve">Metodo </w:t>
       </w:r>
-      <w:proofErr w:type="gramStart"/>
       <w:r>
         <w:rPr>
           <w:color w:val="FF0000"/>
           <w:szCs w:val="24"/>
         </w:rPr>
-        <w:t>abrirMenu(</w:t>
-      </w:r>
-      <w:proofErr w:type="gramEnd"/>
-      <w:r>
-        <w:rPr>
-          <w:color w:val="FF0000"/>
-          <w:szCs w:val="24"/>
-        </w:rPr>
-        <w:t>);</w:t>
+        <w:t>abrirMenu();</w:t>
       </w:r>
     </w:p>
     <w:p>
@@ -13116,21 +12733,12 @@
         </w:rPr>
         <w:t xml:space="preserve">Metodo </w:t>
       </w:r>
-      <w:proofErr w:type="gramStart"/>
       <w:r>
         <w:rPr>
           <w:color w:val="FF0000"/>
           <w:szCs w:val="24"/>
         </w:rPr>
-        <w:t>fecharMenu(</w:t>
-      </w:r>
-      <w:proofErr w:type="gramEnd"/>
-      <w:r>
-        <w:rPr>
-          <w:color w:val="FF0000"/>
-          <w:szCs w:val="24"/>
-        </w:rPr>
-        <w:t>);</w:t>
+        <w:t>fecharMenu();</w:t>
       </w:r>
     </w:p>
     <w:p>
@@ -13170,21 +12778,12 @@
         </w:rPr>
         <w:t xml:space="preserve">Metodo </w:t>
       </w:r>
-      <w:proofErr w:type="gramStart"/>
       <w:r>
         <w:rPr>
           <w:color w:val="FF0000"/>
           <w:szCs w:val="24"/>
         </w:rPr>
-        <w:t>maisVolume(</w:t>
-      </w:r>
-      <w:proofErr w:type="gramEnd"/>
-      <w:r>
-        <w:rPr>
-          <w:color w:val="FF0000"/>
-          <w:szCs w:val="24"/>
-        </w:rPr>
-        <w:t>);</w:t>
+        <w:t>maisVolume();</w:t>
       </w:r>
     </w:p>
     <w:p>
@@ -13224,21 +12823,12 @@
         </w:rPr>
         <w:t xml:space="preserve">Metodo </w:t>
       </w:r>
-      <w:proofErr w:type="gramStart"/>
       <w:r>
         <w:rPr>
           <w:color w:val="FF0000"/>
           <w:szCs w:val="24"/>
         </w:rPr>
-        <w:t>menosVolume(</w:t>
-      </w:r>
-      <w:proofErr w:type="gramEnd"/>
-      <w:r>
-        <w:rPr>
-          <w:color w:val="FF0000"/>
-          <w:szCs w:val="24"/>
-        </w:rPr>
-        <w:t>);</w:t>
+        <w:t>menosVolume();</w:t>
       </w:r>
     </w:p>
     <w:p>
@@ -13278,21 +12868,12 @@
         </w:rPr>
         <w:t xml:space="preserve">Metodo </w:t>
       </w:r>
-      <w:proofErr w:type="gramStart"/>
       <w:r>
         <w:rPr>
           <w:color w:val="FF0000"/>
           <w:szCs w:val="24"/>
         </w:rPr>
-        <w:t>ligarMudo(</w:t>
-      </w:r>
-      <w:proofErr w:type="gramEnd"/>
-      <w:r>
-        <w:rPr>
-          <w:color w:val="FF0000"/>
-          <w:szCs w:val="24"/>
-        </w:rPr>
-        <w:t>);</w:t>
+        <w:t>ligarMudo();</w:t>
       </w:r>
     </w:p>
     <w:p>
@@ -13332,21 +12913,12 @@
         </w:rPr>
         <w:t xml:space="preserve">Metodo </w:t>
       </w:r>
-      <w:proofErr w:type="gramStart"/>
       <w:r>
         <w:rPr>
           <w:color w:val="FF0000"/>
           <w:szCs w:val="24"/>
         </w:rPr>
-        <w:t>deligarMudo(</w:t>
-      </w:r>
-      <w:proofErr w:type="gramEnd"/>
-      <w:r>
-        <w:rPr>
-          <w:color w:val="FF0000"/>
-          <w:szCs w:val="24"/>
-        </w:rPr>
-        <w:t>);</w:t>
+        <w:t>deligarMudo();</w:t>
       </w:r>
     </w:p>
     <w:p>
@@ -13386,21 +12958,12 @@
         </w:rPr>
         <w:t xml:space="preserve">Metodo </w:t>
       </w:r>
-      <w:proofErr w:type="gramStart"/>
       <w:r>
         <w:rPr>
           <w:color w:val="FF0000"/>
           <w:szCs w:val="24"/>
         </w:rPr>
-        <w:t>play(</w:t>
-      </w:r>
-      <w:proofErr w:type="gramEnd"/>
-      <w:r>
-        <w:rPr>
-          <w:color w:val="FF0000"/>
-          <w:szCs w:val="24"/>
-        </w:rPr>
-        <w:t>);</w:t>
+        <w:t>play();</w:t>
       </w:r>
     </w:p>
     <w:p>
@@ -13440,21 +13003,12 @@
         </w:rPr>
         <w:t xml:space="preserve">Metodo </w:t>
       </w:r>
-      <w:proofErr w:type="gramStart"/>
       <w:r>
         <w:rPr>
           <w:color w:val="FF0000"/>
           <w:szCs w:val="24"/>
         </w:rPr>
-        <w:t>pause(</w:t>
-      </w:r>
-      <w:proofErr w:type="gramEnd"/>
-      <w:r>
-        <w:rPr>
-          <w:color w:val="FF0000"/>
-          <w:szCs w:val="24"/>
-        </w:rPr>
-        <w:t>);</w:t>
+        <w:t>pause();</w:t>
       </w:r>
     </w:p>
     <w:p>
@@ -13804,7 +13358,6 @@
         </w:rPr>
         <w:tab/>
       </w:r>
-      <w:proofErr w:type="gramStart"/>
       <w:r>
         <w:rPr>
           <w:color w:val="00B050"/>
@@ -13824,15 +13377,7 @@
           <w:color w:val="7030A0"/>
           <w:szCs w:val="24"/>
         </w:rPr>
-        <w:t>Metodo</w:t>
-      </w:r>
-      <w:proofErr w:type="gramEnd"/>
-      <w:r>
-        <w:rPr>
-          <w:color w:val="7030A0"/>
-          <w:szCs w:val="24"/>
-        </w:rPr>
-        <w:t xml:space="preserve"> </w:t>
+        <w:t xml:space="preserve">Metodo </w:t>
       </w:r>
       <w:r>
         <w:rPr>
@@ -14097,7 +13642,6 @@
         </w:rPr>
         <w:t xml:space="preserve"> </w:t>
       </w:r>
-      <w:proofErr w:type="gramStart"/>
       <w:r>
         <w:rPr>
           <w:color w:val="0070C0"/>
@@ -14131,7 +13675,6 @@
         </w:rPr>
         <w:t>lume</w:t>
       </w:r>
-      <w:proofErr w:type="gramEnd"/>
       <w:r>
         <w:rPr>
           <w:szCs w:val="24"/>
@@ -14249,7 +13792,6 @@
         </w:rPr>
         <w:t xml:space="preserve"> </w:t>
       </w:r>
-      <w:proofErr w:type="gramStart"/>
       <w:r>
         <w:rPr>
           <w:color w:val="0070C0"/>
@@ -14269,7 +13811,6 @@
         </w:rPr>
         <w:t>ligado</w:t>
       </w:r>
-      <w:proofErr w:type="gramEnd"/>
       <w:r>
         <w:rPr>
           <w:szCs w:val="24"/>
@@ -14383,7 +13924,6 @@
         </w:rPr>
         <w:t xml:space="preserve"> </w:t>
       </w:r>
-      <w:proofErr w:type="gramStart"/>
       <w:r>
         <w:rPr>
           <w:color w:val="0070C0"/>
@@ -14403,7 +13943,6 @@
         </w:rPr>
         <w:t>tocando</w:t>
       </w:r>
-      <w:proofErr w:type="gramEnd"/>
       <w:r>
         <w:rPr>
           <w:szCs w:val="24"/>
@@ -14481,7 +14020,6 @@
         </w:rPr>
         <w:t xml:space="preserve"> setVolume (</w:t>
       </w:r>
-      <w:proofErr w:type="gramStart"/>
       <w:r>
         <w:rPr>
           <w:color w:val="00B0F0"/>
@@ -14494,15 +14032,7 @@
           <w:color w:val="00B0F0"/>
           <w:szCs w:val="24"/>
         </w:rPr>
-        <w:t xml:space="preserve"> :</w:t>
-      </w:r>
-      <w:proofErr w:type="gramEnd"/>
-      <w:r>
-        <w:rPr>
-          <w:color w:val="00B0F0"/>
-          <w:szCs w:val="24"/>
-        </w:rPr>
-        <w:t xml:space="preserve"> </w:t>
+        <w:t xml:space="preserve"> : </w:t>
       </w:r>
       <w:r>
         <w:rPr>
@@ -14541,7 +14071,6 @@
         </w:rPr>
         <w:tab/>
       </w:r>
-      <w:proofErr w:type="gramStart"/>
       <w:r>
         <w:rPr>
           <w:color w:val="0070C0"/>
@@ -14573,15 +14102,7 @@
           <w:color w:val="FF0000"/>
           <w:szCs w:val="24"/>
         </w:rPr>
-        <w:t>lume</w:t>
-      </w:r>
-      <w:proofErr w:type="gramEnd"/>
-      <w:r>
-        <w:rPr>
-          <w:color w:val="FF0000"/>
-          <w:szCs w:val="24"/>
-        </w:rPr>
-        <w:t xml:space="preserve"> </w:t>
+        <w:t xml:space="preserve">lume </w:t>
       </w:r>
       <w:r>
         <w:rPr>
@@ -14676,7 +14197,6 @@
         </w:rPr>
         <w:t xml:space="preserve"> setLigado (</w:t>
       </w:r>
-      <w:proofErr w:type="gramStart"/>
       <w:r>
         <w:rPr>
           <w:color w:val="00B0F0"/>
@@ -14691,7 +14211,6 @@
         </w:rPr>
         <w:t xml:space="preserve"> :</w:t>
       </w:r>
-      <w:proofErr w:type="gramEnd"/>
       <w:r>
         <w:rPr>
           <w:color w:val="00B0F0"/>
@@ -14729,7 +14248,6 @@
         </w:rPr>
         <w:tab/>
       </w:r>
-      <w:proofErr w:type="gramStart"/>
       <w:r>
         <w:rPr>
           <w:color w:val="0070C0"/>
@@ -14747,15 +14265,7 @@
           <w:color w:val="FF0000"/>
           <w:szCs w:val="24"/>
         </w:rPr>
-        <w:t>ligado</w:t>
-      </w:r>
-      <w:proofErr w:type="gramEnd"/>
-      <w:r>
-        <w:rPr>
-          <w:color w:val="FF0000"/>
-          <w:szCs w:val="24"/>
-        </w:rPr>
-        <w:t xml:space="preserve"> </w:t>
+        <w:t xml:space="preserve">ligado </w:t>
       </w:r>
       <w:r>
         <w:rPr>
@@ -14847,7 +14357,6 @@
         </w:rPr>
         <w:t xml:space="preserve"> setTocando (</w:t>
       </w:r>
-      <w:proofErr w:type="gramStart"/>
       <w:r>
         <w:rPr>
           <w:color w:val="00B0F0"/>
@@ -14860,15 +14369,7 @@
           <w:color w:val="00B0F0"/>
           <w:szCs w:val="24"/>
         </w:rPr>
-        <w:t xml:space="preserve"> :</w:t>
-      </w:r>
-      <w:proofErr w:type="gramEnd"/>
-      <w:r>
-        <w:rPr>
-          <w:color w:val="00B0F0"/>
-          <w:szCs w:val="24"/>
-        </w:rPr>
-        <w:t xml:space="preserve"> </w:t>
+        <w:t xml:space="preserve"> : </w:t>
       </w:r>
       <w:r>
         <w:rPr>
@@ -14907,7 +14408,6 @@
         </w:rPr>
         <w:tab/>
       </w:r>
-      <w:proofErr w:type="gramStart"/>
       <w:r>
         <w:rPr>
           <w:color w:val="0070C0"/>
@@ -14925,15 +14425,7 @@
           <w:color w:val="FF0000"/>
           <w:szCs w:val="24"/>
         </w:rPr>
-        <w:t>tocando</w:t>
-      </w:r>
-      <w:proofErr w:type="gramEnd"/>
-      <w:r>
-        <w:rPr>
-          <w:color w:val="FF0000"/>
-          <w:szCs w:val="24"/>
-        </w:rPr>
-        <w:t xml:space="preserve"> </w:t>
+        <w:t xml:space="preserve">tocando </w:t>
       </w:r>
       <w:r>
         <w:rPr>
@@ -15045,21 +14537,12 @@
         </w:rPr>
         <w:t xml:space="preserve">Metodo </w:t>
       </w:r>
-      <w:proofErr w:type="gramStart"/>
       <w:r>
         <w:rPr>
           <w:color w:val="FF0000"/>
           <w:szCs w:val="24"/>
         </w:rPr>
-        <w:t>ligar(</w:t>
-      </w:r>
-      <w:proofErr w:type="gramEnd"/>
-      <w:r>
-        <w:rPr>
-          <w:color w:val="FF0000"/>
-          <w:szCs w:val="24"/>
-        </w:rPr>
-        <w:t>)</w:t>
+        <w:t>ligar()</w:t>
       </w:r>
     </w:p>
     <w:p>
@@ -15075,7 +14558,6 @@
         </w:rPr>
         <w:tab/>
       </w:r>
-      <w:proofErr w:type="gramStart"/>
       <w:r>
         <w:rPr>
           <w:color w:val="0070C0"/>
@@ -15093,15 +14575,7 @@
           <w:color w:val="FF0000"/>
           <w:szCs w:val="24"/>
         </w:rPr>
-        <w:t>setLigado</w:t>
-      </w:r>
-      <w:proofErr w:type="gramEnd"/>
-      <w:r>
-        <w:rPr>
-          <w:color w:val="FF0000"/>
-          <w:szCs w:val="24"/>
-        </w:rPr>
-        <w:t>(</w:t>
+        <w:t>setLigado(</w:t>
       </w:r>
       <w:r>
         <w:rPr>
@@ -15195,21 +14669,12 @@
         </w:rPr>
         <w:t xml:space="preserve">Metodo </w:t>
       </w:r>
-      <w:proofErr w:type="gramStart"/>
       <w:r>
         <w:rPr>
           <w:color w:val="FF0000"/>
           <w:szCs w:val="24"/>
         </w:rPr>
-        <w:t>desligar(</w:t>
-      </w:r>
-      <w:proofErr w:type="gramEnd"/>
-      <w:r>
-        <w:rPr>
-          <w:color w:val="FF0000"/>
-          <w:szCs w:val="24"/>
-        </w:rPr>
-        <w:t>)</w:t>
+        <w:t>desligar()</w:t>
       </w:r>
     </w:p>
     <w:p>
@@ -15218,7 +14683,6 @@
         <w:spacing w:line="240" w:lineRule="auto"/>
         <w:ind w:left="708" w:firstLine="708"/>
       </w:pPr>
-      <w:proofErr w:type="gramStart"/>
       <w:r>
         <w:rPr>
           <w:color w:val="0070C0"/>
@@ -15236,15 +14700,7 @@
           <w:color w:val="FF0000"/>
           <w:szCs w:val="24"/>
         </w:rPr>
-        <w:t>setLigado</w:t>
-      </w:r>
-      <w:proofErr w:type="gramEnd"/>
-      <w:r>
-        <w:rPr>
-          <w:color w:val="FF0000"/>
-          <w:szCs w:val="24"/>
-        </w:rPr>
-        <w:t>(</w:t>
+        <w:t>setLigado(</w:t>
       </w:r>
       <w:r>
         <w:rPr>
@@ -15345,21 +14801,12 @@
         </w:rPr>
         <w:t xml:space="preserve">Metodo </w:t>
       </w:r>
-      <w:proofErr w:type="gramStart"/>
       <w:r>
         <w:rPr>
           <w:color w:val="FF0000"/>
           <w:szCs w:val="24"/>
         </w:rPr>
-        <w:t>abrirMenu(</w:t>
-      </w:r>
-      <w:proofErr w:type="gramEnd"/>
-      <w:r>
-        <w:rPr>
-          <w:color w:val="FF0000"/>
-          <w:szCs w:val="24"/>
-        </w:rPr>
-        <w:t>)</w:t>
+        <w:t>abrirMenu()</w:t>
       </w:r>
     </w:p>
     <w:p>
@@ -15396,21 +14843,12 @@
         </w:rPr>
         <w:t>(</w:t>
       </w:r>
-      <w:proofErr w:type="gramStart"/>
       <w:r>
         <w:rPr>
           <w:color w:val="FF0000"/>
           <w:szCs w:val="24"/>
         </w:rPr>
-        <w:t>getLigado(</w:t>
-      </w:r>
-      <w:proofErr w:type="gramEnd"/>
-      <w:r>
-        <w:rPr>
-          <w:color w:val="FF0000"/>
-          <w:szCs w:val="24"/>
-        </w:rPr>
-        <w:t>)</w:t>
+        <w:t>getLigado()</w:t>
       </w:r>
       <w:r>
         <w:rPr>
@@ -15435,21 +14873,12 @@
         <w:tab/>
         <w:t>escreva(</w:t>
       </w:r>
-      <w:proofErr w:type="gramStart"/>
       <w:r>
         <w:rPr>
           <w:color w:val="FF0000"/>
           <w:szCs w:val="24"/>
         </w:rPr>
-        <w:t>getVolume(</w:t>
-      </w:r>
-      <w:proofErr w:type="gramEnd"/>
-      <w:r>
-        <w:rPr>
-          <w:color w:val="FF0000"/>
-          <w:szCs w:val="24"/>
-        </w:rPr>
-        <w:t>)</w:t>
+        <w:t>getVolume()</w:t>
       </w:r>
       <w:r>
         <w:rPr>
@@ -15493,21 +14922,12 @@
         </w:rPr>
         <w:t xml:space="preserve">ate </w:t>
       </w:r>
-      <w:proofErr w:type="gramStart"/>
       <w:r>
         <w:rPr>
           <w:color w:val="FF0000"/>
           <w:szCs w:val="24"/>
         </w:rPr>
-        <w:t>getVolume(</w:t>
-      </w:r>
-      <w:proofErr w:type="gramEnd"/>
-      <w:r>
-        <w:rPr>
-          <w:color w:val="FF0000"/>
-          <w:szCs w:val="24"/>
-        </w:rPr>
-        <w:t>)</w:t>
+        <w:t>getVolume()</w:t>
       </w:r>
       <w:r>
         <w:rPr>
@@ -15563,17 +14983,8 @@
           <w:color w:val="00B0F0"/>
           <w:szCs w:val="24"/>
         </w:rPr>
-        <w:t>“</w:t>
-      </w:r>
-      <w:proofErr w:type="gramStart"/>
-      <w:r>
-        <w:rPr>
-          <w:color w:val="00B0F0"/>
-          <w:szCs w:val="24"/>
-        </w:rPr>
-        <w:t>|“</w:t>
-      </w:r>
-      <w:proofErr w:type="gramEnd"/>
+        <w:t>“|“</w:t>
+      </w:r>
       <w:r>
         <w:rPr>
           <w:szCs w:val="24"/>
@@ -15622,21 +15033,12 @@
       <w:r>
         <w:t>escreva(</w:t>
       </w:r>
-      <w:proofErr w:type="gramStart"/>
       <w:r>
         <w:rPr>
           <w:color w:val="FF0000"/>
           <w:szCs w:val="24"/>
         </w:rPr>
-        <w:t>getTocando(</w:t>
-      </w:r>
-      <w:proofErr w:type="gramEnd"/>
-      <w:r>
-        <w:rPr>
-          <w:color w:val="FF0000"/>
-          <w:szCs w:val="24"/>
-        </w:rPr>
-        <w:t>)</w:t>
+        <w:t>getTocando()</w:t>
       </w:r>
       <w:r>
         <w:rPr>
@@ -15703,21 +15105,12 @@
         </w:rPr>
         <w:t xml:space="preserve">Metodo </w:t>
       </w:r>
-      <w:proofErr w:type="gramStart"/>
       <w:r>
         <w:rPr>
           <w:color w:val="FF0000"/>
           <w:szCs w:val="24"/>
         </w:rPr>
-        <w:t>fecharMenu(</w:t>
-      </w:r>
-      <w:proofErr w:type="gramEnd"/>
-      <w:r>
-        <w:rPr>
-          <w:color w:val="FF0000"/>
-          <w:szCs w:val="24"/>
-        </w:rPr>
-        <w:t>)</w:t>
+        <w:t>fecharMenu()</w:t>
       </w:r>
     </w:p>
     <w:p>
@@ -15802,21 +15195,12 @@
         </w:rPr>
         <w:t xml:space="preserve">Metodo </w:t>
       </w:r>
-      <w:proofErr w:type="gramStart"/>
       <w:r>
         <w:rPr>
           <w:color w:val="FF0000"/>
           <w:szCs w:val="24"/>
         </w:rPr>
-        <w:t>maisVolume(</w:t>
-      </w:r>
-      <w:proofErr w:type="gramEnd"/>
-      <w:r>
-        <w:rPr>
-          <w:color w:val="FF0000"/>
-          <w:szCs w:val="24"/>
-        </w:rPr>
-        <w:t>)</w:t>
+        <w:t>maisVolume()</w:t>
       </w:r>
     </w:p>
     <w:p>
@@ -15841,21 +15225,12 @@
         </w:rPr>
         <w:t>se (</w:t>
       </w:r>
-      <w:proofErr w:type="gramStart"/>
       <w:r>
         <w:rPr>
           <w:color w:val="FF0000"/>
           <w:szCs w:val="24"/>
         </w:rPr>
-        <w:t>getLigada(</w:t>
-      </w:r>
-      <w:proofErr w:type="gramEnd"/>
-      <w:r>
-        <w:rPr>
-          <w:color w:val="FF0000"/>
-          <w:szCs w:val="24"/>
-        </w:rPr>
-        <w:t>)</w:t>
+        <w:t>getLigada()</w:t>
       </w:r>
       <w:r>
         <w:rPr>
@@ -15890,23 +15265,7 @@
           <w:color w:val="FF0000"/>
           <w:szCs w:val="24"/>
         </w:rPr>
-        <w:t>setVolume(</w:t>
-      </w:r>
-      <w:proofErr w:type="gramStart"/>
-      <w:r>
-        <w:rPr>
-          <w:color w:val="FF0000"/>
-          <w:szCs w:val="24"/>
-        </w:rPr>
-        <w:t>getVolume(</w:t>
-      </w:r>
-      <w:proofErr w:type="gramEnd"/>
-      <w:r>
-        <w:rPr>
-          <w:color w:val="FF0000"/>
-          <w:szCs w:val="24"/>
-        </w:rPr>
-        <w:t xml:space="preserve">) </w:t>
+        <w:t xml:space="preserve">setVolume(getVolume() </w:t>
       </w:r>
       <w:r>
         <w:rPr>
@@ -15992,21 +15351,12 @@
         </w:rPr>
         <w:t xml:space="preserve">Metodo </w:t>
       </w:r>
-      <w:proofErr w:type="gramStart"/>
       <w:r>
         <w:rPr>
           <w:color w:val="FF0000"/>
           <w:szCs w:val="24"/>
         </w:rPr>
-        <w:t>menosVolume(</w:t>
-      </w:r>
-      <w:proofErr w:type="gramEnd"/>
-      <w:r>
-        <w:rPr>
-          <w:color w:val="FF0000"/>
-          <w:szCs w:val="24"/>
-        </w:rPr>
-        <w:t>)</w:t>
+        <w:t>menosVolume()</w:t>
       </w:r>
     </w:p>
     <w:p>
@@ -16024,21 +15374,12 @@
         </w:rPr>
         <w:t>se (</w:t>
       </w:r>
-      <w:proofErr w:type="gramStart"/>
       <w:r>
         <w:rPr>
           <w:color w:val="FF0000"/>
           <w:szCs w:val="24"/>
         </w:rPr>
-        <w:t>getLigada(</w:t>
-      </w:r>
-      <w:proofErr w:type="gramEnd"/>
-      <w:r>
-        <w:rPr>
-          <w:color w:val="FF0000"/>
-          <w:szCs w:val="24"/>
-        </w:rPr>
-        <w:t>)</w:t>
+        <w:t>getLigada()</w:t>
       </w:r>
       <w:r>
         <w:rPr>
@@ -16073,23 +15414,7 @@
           <w:color w:val="FF0000"/>
           <w:szCs w:val="24"/>
         </w:rPr>
-        <w:t>setVolume(</w:t>
-      </w:r>
-      <w:proofErr w:type="gramStart"/>
-      <w:r>
-        <w:rPr>
-          <w:color w:val="FF0000"/>
-          <w:szCs w:val="24"/>
-        </w:rPr>
-        <w:t>getVolume(</w:t>
-      </w:r>
-      <w:proofErr w:type="gramEnd"/>
-      <w:r>
-        <w:rPr>
-          <w:color w:val="FF0000"/>
-          <w:szCs w:val="24"/>
-        </w:rPr>
-        <w:t xml:space="preserve">) </w:t>
+        <w:t xml:space="preserve">setVolume(getVolume() </w:t>
       </w:r>
       <w:r>
         <w:rPr>
@@ -16175,21 +15500,12 @@
         </w:rPr>
         <w:t xml:space="preserve">Metodo </w:t>
       </w:r>
-      <w:proofErr w:type="gramStart"/>
       <w:r>
         <w:rPr>
           <w:color w:val="FF0000"/>
           <w:szCs w:val="24"/>
         </w:rPr>
-        <w:t>ligarMudo(</w:t>
-      </w:r>
-      <w:proofErr w:type="gramEnd"/>
-      <w:r>
-        <w:rPr>
-          <w:color w:val="FF0000"/>
-          <w:szCs w:val="24"/>
-        </w:rPr>
-        <w:t>);</w:t>
+        <w:t>ligarMudo();</w:t>
       </w:r>
     </w:p>
     <w:p>
@@ -16227,21 +15543,12 @@
         </w:rPr>
         <w:t>(</w:t>
       </w:r>
-      <w:proofErr w:type="gramStart"/>
       <w:r>
         <w:rPr>
           <w:color w:val="FF0000"/>
           <w:szCs w:val="24"/>
         </w:rPr>
-        <w:t>getLigada(</w:t>
-      </w:r>
-      <w:proofErr w:type="gramEnd"/>
-      <w:r>
-        <w:rPr>
-          <w:color w:val="FF0000"/>
-          <w:szCs w:val="24"/>
-        </w:rPr>
-        <w:t>)</w:t>
+        <w:t>getLigada()</w:t>
       </w:r>
       <w:r>
         <w:rPr>
@@ -16290,7 +15597,6 @@
         </w:rPr>
         <w:tab/>
       </w:r>
-      <w:proofErr w:type="gramStart"/>
       <w:r>
         <w:rPr>
           <w:color w:val="FF0000"/>
@@ -16298,7 +15604,6 @@
         </w:rPr>
         <w:t>setVolume(</w:t>
       </w:r>
-      <w:proofErr w:type="gramEnd"/>
       <w:r>
         <w:rPr>
           <w:szCs w:val="24"/>
@@ -16383,21 +15688,12 @@
         </w:rPr>
         <w:t xml:space="preserve">Metodo </w:t>
       </w:r>
-      <w:proofErr w:type="gramStart"/>
       <w:r>
         <w:rPr>
           <w:color w:val="FF0000"/>
           <w:szCs w:val="24"/>
         </w:rPr>
-        <w:t>deligarMudo(</w:t>
-      </w:r>
-      <w:proofErr w:type="gramEnd"/>
-      <w:r>
-        <w:rPr>
-          <w:color w:val="FF0000"/>
-          <w:szCs w:val="24"/>
-        </w:rPr>
-        <w:t>);</w:t>
+        <w:t>deligarMudo();</w:t>
       </w:r>
     </w:p>
     <w:p>
@@ -16422,21 +15718,12 @@
         </w:rPr>
         <w:t>se ((</w:t>
       </w:r>
-      <w:proofErr w:type="gramStart"/>
       <w:r>
         <w:rPr>
           <w:color w:val="FF0000"/>
           <w:szCs w:val="24"/>
         </w:rPr>
-        <w:t>getLigada(</w:t>
-      </w:r>
-      <w:proofErr w:type="gramEnd"/>
-      <w:r>
-        <w:rPr>
-          <w:color w:val="FF0000"/>
-          <w:szCs w:val="24"/>
-        </w:rPr>
-        <w:t>)</w:t>
+        <w:t>getLigada()</w:t>
       </w:r>
       <w:r>
         <w:rPr>
@@ -16479,7 +15766,6 @@
         </w:rPr>
         <w:tab/>
       </w:r>
-      <w:proofErr w:type="gramStart"/>
       <w:r>
         <w:rPr>
           <w:color w:val="FF0000"/>
@@ -16487,7 +15773,6 @@
         </w:rPr>
         <w:t>setVolume(</w:t>
       </w:r>
-      <w:proofErr w:type="gramEnd"/>
       <w:r>
         <w:rPr>
           <w:szCs w:val="24"/>
@@ -16572,21 +15857,12 @@
         </w:rPr>
         <w:t xml:space="preserve">Metodo </w:t>
       </w:r>
-      <w:proofErr w:type="gramStart"/>
       <w:r>
         <w:rPr>
           <w:color w:val="FF0000"/>
           <w:szCs w:val="24"/>
         </w:rPr>
-        <w:t>play(</w:t>
-      </w:r>
-      <w:proofErr w:type="gramEnd"/>
-      <w:r>
-        <w:rPr>
-          <w:color w:val="FF0000"/>
-          <w:szCs w:val="24"/>
-        </w:rPr>
-        <w:t>);</w:t>
+        <w:t>play();</w:t>
       </w:r>
     </w:p>
     <w:p>
@@ -16611,21 +15887,12 @@
         </w:rPr>
         <w:t>se ((</w:t>
       </w:r>
-      <w:proofErr w:type="gramStart"/>
       <w:r>
         <w:rPr>
           <w:color w:val="FF0000"/>
           <w:szCs w:val="24"/>
         </w:rPr>
-        <w:t>getLigada(</w:t>
-      </w:r>
-      <w:proofErr w:type="gramEnd"/>
-      <w:r>
-        <w:rPr>
-          <w:color w:val="FF0000"/>
-          <w:szCs w:val="24"/>
-        </w:rPr>
-        <w:t>)</w:t>
+        <w:t>getLigada()</w:t>
       </w:r>
       <w:r>
         <w:rPr>
@@ -16751,21 +16018,12 @@
         </w:rPr>
         <w:t xml:space="preserve">Metodo </w:t>
       </w:r>
-      <w:proofErr w:type="gramStart"/>
       <w:r>
         <w:rPr>
           <w:color w:val="FF0000"/>
           <w:szCs w:val="24"/>
         </w:rPr>
-        <w:t>pause(</w:t>
-      </w:r>
-      <w:proofErr w:type="gramEnd"/>
-      <w:r>
-        <w:rPr>
-          <w:color w:val="FF0000"/>
-          <w:szCs w:val="24"/>
-        </w:rPr>
-        <w:t>);</w:t>
+        <w:t>pause();</w:t>
       </w:r>
     </w:p>
     <w:p>
@@ -16790,21 +16048,12 @@
         </w:rPr>
         <w:t>se ((</w:t>
       </w:r>
-      <w:proofErr w:type="gramStart"/>
       <w:r>
         <w:rPr>
           <w:color w:val="FF0000"/>
           <w:szCs w:val="24"/>
         </w:rPr>
-        <w:t>getLigada(</w:t>
-      </w:r>
-      <w:proofErr w:type="gramEnd"/>
-      <w:r>
-        <w:rPr>
-          <w:color w:val="FF0000"/>
-          <w:szCs w:val="24"/>
-        </w:rPr>
-        <w:t>)</w:t>
+        <w:t>getLigada()</w:t>
       </w:r>
       <w:r>
         <w:rPr>
@@ -17337,15 +16586,7 @@
                               <w:pStyle w:val="NormalJava"/>
                             </w:pPr>
                             <w:r>
-                              <w:t xml:space="preserve">Cada lutador por participar de </w:t>
-                            </w:r>
-                            <w:proofErr w:type="gramStart"/>
-                            <w:r>
-                              <w:t>0..</w:t>
-                            </w:r>
-                            <w:proofErr w:type="gramEnd"/>
-                            <w:r>
-                              <w:t>* lutas.</w:t>
+                              <w:t>Cada lutador por participar de 0..* lutas.</w:t>
                             </w:r>
                           </w:p>
                           <w:p>
@@ -17470,15 +16711,7 @@
                         <w:pStyle w:val="NormalJava"/>
                       </w:pPr>
                       <w:r>
-                        <w:t xml:space="preserve">Cada lutador por participar de </w:t>
-                      </w:r>
-                      <w:proofErr w:type="gramStart"/>
-                      <w:r>
-                        <w:t>0..</w:t>
-                      </w:r>
-                      <w:proofErr w:type="gramEnd"/>
-                      <w:r>
-                        <w:t>* lutas.</w:t>
+                        <w:t>Cada lutador por participar de 0..* lutas.</w:t>
                       </w:r>
                     </w:p>
                     <w:p>
@@ -17647,49 +16880,30 @@
         <w:t>►</w:t>
       </w:r>
       <w:r>
-        <w:t xml:space="preserve"> </w:t>
-      </w:r>
-      <w:proofErr w:type="gramStart"/>
-      <w:r>
-        <w:t xml:space="preserve">Luta  </w:t>
+        <w:t xml:space="preserve"> Luta  </w:t>
       </w:r>
       <w:r>
         <w:rPr>
           <w:rFonts w:ascii="Arial" w:hAnsi="Arial" w:cs="Arial"/>
         </w:rPr>
-        <w:t>►</w:t>
-      </w:r>
-      <w:proofErr w:type="gramEnd"/>
+        <w:t xml:space="preserve">► </w:t>
+      </w:r>
+      <w:r>
+        <w:t>Main</w:t>
+      </w:r>
+      <w:r>
+        <w:t>.</w:t>
+      </w:r>
+    </w:p>
+    <w:p>
+      <w:pPr>
+        <w:pStyle w:val="NormalJava"/>
+      </w:pPr>
       <w:r>
         <w:rPr>
           <w:rFonts w:ascii="Arial" w:hAnsi="Arial" w:cs="Arial"/>
         </w:rPr>
-        <w:t xml:space="preserve"> </w:t>
-      </w:r>
-      <w:r>
-        <w:t>Main</w:t>
-      </w:r>
-      <w:r>
-        <w:t>.</w:t>
-      </w:r>
-    </w:p>
-    <w:p>
-      <w:pPr>
-        <w:pStyle w:val="NormalJava"/>
-      </w:pPr>
-      <w:proofErr w:type="gramStart"/>
-      <w:r>
-        <w:rPr>
-          <w:rFonts w:ascii="Arial" w:hAnsi="Arial" w:cs="Arial"/>
-        </w:rPr>
-        <w:t>• :</w:t>
-      </w:r>
-      <w:proofErr w:type="gramEnd"/>
-      <w:r>
-        <w:rPr>
-          <w:rFonts w:ascii="Arial" w:hAnsi="Arial" w:cs="Arial"/>
-        </w:rPr>
-        <w:t xml:space="preserve"> </w:t>
+        <w:t xml:space="preserve">• : </w:t>
       </w:r>
       <w:r>
         <w:t xml:space="preserve">Não foi </w:t>
@@ -18528,65 +17742,40 @@
                             <w:pPr>
                               <w:pStyle w:val="NormalJava"/>
                             </w:pPr>
-                            <w:proofErr w:type="gramStart"/>
-                            <w:r>
-                              <w:t>( )</w:t>
-                            </w:r>
-                            <w:proofErr w:type="gramEnd"/>
-                            <w:r>
-                              <w:t xml:space="preserve"> Ação executada por um objeto.</w:t>
+                            <w:r>
+                              <w:t>( ) Ação executada por um objeto.</w:t>
                             </w:r>
                           </w:p>
                           <w:p>
                             <w:pPr>
                               <w:pStyle w:val="NormalJava"/>
                             </w:pPr>
-                            <w:proofErr w:type="gramStart"/>
-                            <w:r>
-                              <w:t>( )</w:t>
-                            </w:r>
-                            <w:proofErr w:type="gramEnd"/>
-                            <w:r>
-                              <w:t xml:space="preserve"> Define os atributos e comportamentos comuns.</w:t>
+                            <w:r>
+                              <w:t>( ) Define os atributos e comportamentos comuns.</w:t>
                             </w:r>
                           </w:p>
                           <w:p>
                             <w:pPr>
                               <w:pStyle w:val="NormalJava"/>
                             </w:pPr>
-                            <w:proofErr w:type="gramStart"/>
-                            <w:r>
-                              <w:t>( )</w:t>
-                            </w:r>
-                            <w:proofErr w:type="gramEnd"/>
-                            <w:r>
-                              <w:t xml:space="preserve"> Características de uma classe que é visível.</w:t>
+                            <w:r>
+                              <w:t>( ) Características de uma classe que é visível.</w:t>
                             </w:r>
                           </w:p>
                           <w:p>
                             <w:pPr>
                               <w:pStyle w:val="NormalJava"/>
                             </w:pPr>
-                            <w:proofErr w:type="gramStart"/>
-                            <w:r>
-                              <w:t>( )</w:t>
-                            </w:r>
-                            <w:proofErr w:type="gramEnd"/>
-                            <w:r>
-                              <w:t xml:space="preserve"> Construção de software que encapsula estado e comportamento.</w:t>
+                            <w:r>
+                              <w:t>( ) Construção de software que encapsula estado e comportamento.</w:t>
                             </w:r>
                           </w:p>
                           <w:p>
                             <w:pPr>
                               <w:pStyle w:val="NormalJava"/>
                             </w:pPr>
-                            <w:proofErr w:type="gramStart"/>
-                            <w:r>
-                              <w:t>( )</w:t>
-                            </w:r>
-                            <w:proofErr w:type="gramEnd"/>
-                            <w:r>
-                              <w:t xml:space="preserve"> Estado onde o problema reside</w:t>
+                            <w:r>
+                              <w:t>( ) Estado onde o problema reside</w:t>
                             </w:r>
                           </w:p>
                         </w:txbxContent>
@@ -18618,65 +17807,40 @@
                       <w:pPr>
                         <w:pStyle w:val="NormalJava"/>
                       </w:pPr>
-                      <w:proofErr w:type="gramStart"/>
-                      <w:r>
-                        <w:t>( )</w:t>
-                      </w:r>
-                      <w:proofErr w:type="gramEnd"/>
-                      <w:r>
-                        <w:t xml:space="preserve"> Ação executada por um objeto.</w:t>
+                      <w:r>
+                        <w:t>( ) Ação executada por um objeto.</w:t>
                       </w:r>
                     </w:p>
                     <w:p>
                       <w:pPr>
                         <w:pStyle w:val="NormalJava"/>
                       </w:pPr>
-                      <w:proofErr w:type="gramStart"/>
-                      <w:r>
-                        <w:t>( )</w:t>
-                      </w:r>
-                      <w:proofErr w:type="gramEnd"/>
-                      <w:r>
-                        <w:t xml:space="preserve"> Define os atributos e comportamentos comuns.</w:t>
+                      <w:r>
+                        <w:t>( ) Define os atributos e comportamentos comuns.</w:t>
                       </w:r>
                     </w:p>
                     <w:p>
                       <w:pPr>
                         <w:pStyle w:val="NormalJava"/>
                       </w:pPr>
-                      <w:proofErr w:type="gramStart"/>
-                      <w:r>
-                        <w:t>( )</w:t>
-                      </w:r>
-                      <w:proofErr w:type="gramEnd"/>
-                      <w:r>
-                        <w:t xml:space="preserve"> Características de uma classe que é visível.</w:t>
+                      <w:r>
+                        <w:t>( ) Características de uma classe que é visível.</w:t>
                       </w:r>
                     </w:p>
                     <w:p>
                       <w:pPr>
                         <w:pStyle w:val="NormalJava"/>
                       </w:pPr>
-                      <w:proofErr w:type="gramStart"/>
-                      <w:r>
-                        <w:t>( )</w:t>
-                      </w:r>
-                      <w:proofErr w:type="gramEnd"/>
-                      <w:r>
-                        <w:t xml:space="preserve"> Construção de software que encapsula estado e comportamento.</w:t>
+                      <w:r>
+                        <w:t>( ) Construção de software que encapsula estado e comportamento.</w:t>
                       </w:r>
                     </w:p>
                     <w:p>
                       <w:pPr>
                         <w:pStyle w:val="NormalJava"/>
                       </w:pPr>
-                      <w:proofErr w:type="gramStart"/>
-                      <w:r>
-                        <w:t>( )</w:t>
-                      </w:r>
-                      <w:proofErr w:type="gramEnd"/>
-                      <w:r>
-                        <w:t xml:space="preserve"> Estado onde o problema reside</w:t>
+                      <w:r>
+                        <w:t>( ) Estado onde o problema reside</w:t>
                       </w:r>
                     </w:p>
                   </w:txbxContent>
@@ -19081,52 +18245,32 @@
                             <w:pPr>
                               <w:pStyle w:val="NormalJava"/>
                             </w:pPr>
-                            <w:proofErr w:type="gramStart"/>
-                            <w:r>
-                              <w:t>( )</w:t>
-                            </w:r>
-                            <w:proofErr w:type="gramEnd"/>
-                            <w:r>
-                              <w:t xml:space="preserve"> Métodos que dão acesso aos dados internos.</w:t>
+                            <w:r>
+                              <w:t>( ) Métodos que dão acesso aos dados internos.</w:t>
                             </w:r>
                           </w:p>
                           <w:p>
                             <w:pPr>
                               <w:pStyle w:val="NormalJava"/>
                             </w:pPr>
-                            <w:proofErr w:type="gramStart"/>
-                            <w:r>
-                              <w:t>( )</w:t>
-                            </w:r>
-                            <w:proofErr w:type="gramEnd"/>
-                            <w:r>
-                              <w:t xml:space="preserve"> Define as diferentes espécies da valores que podem ser usados</w:t>
+                            <w:r>
+                              <w:t>( ) Define as diferentes espécies da valores que podem ser usados</w:t>
                             </w:r>
                           </w:p>
                           <w:p>
                             <w:pPr>
                               <w:pStyle w:val="NormalJava"/>
                             </w:pPr>
-                            <w:proofErr w:type="gramStart"/>
-                            <w:r>
-                              <w:t>( )</w:t>
-                            </w:r>
-                            <w:proofErr w:type="gramEnd"/>
-                            <w:r>
-                              <w:t xml:space="preserve"> Método que permitem que se altere o estado do objeto</w:t>
+                            <w:r>
+                              <w:t>( ) Método que permitem que se altere o estado do objeto</w:t>
                             </w:r>
                           </w:p>
                           <w:p>
                             <w:pPr>
                               <w:pStyle w:val="NormalJava"/>
                             </w:pPr>
-                            <w:proofErr w:type="gramStart"/>
-                            <w:r>
-                              <w:t>( )</w:t>
-                            </w:r>
-                            <w:proofErr w:type="gramEnd"/>
-                            <w:r>
-                              <w:t xml:space="preserve"> Método para inicializar objetos durante a instanciação.</w:t>
+                            <w:r>
+                              <w:t>( ) Método para inicializar objetos durante a instanciação.</w:t>
                             </w:r>
                           </w:p>
                         </w:txbxContent>
@@ -19158,52 +18302,32 @@
                       <w:pPr>
                         <w:pStyle w:val="NormalJava"/>
                       </w:pPr>
-                      <w:proofErr w:type="gramStart"/>
-                      <w:r>
-                        <w:t>( )</w:t>
-                      </w:r>
-                      <w:proofErr w:type="gramEnd"/>
-                      <w:r>
-                        <w:t xml:space="preserve"> Métodos que dão acesso aos dados internos.</w:t>
+                      <w:r>
+                        <w:t>( ) Métodos que dão acesso aos dados internos.</w:t>
                       </w:r>
                     </w:p>
                     <w:p>
                       <w:pPr>
                         <w:pStyle w:val="NormalJava"/>
                       </w:pPr>
-                      <w:proofErr w:type="gramStart"/>
-                      <w:r>
-                        <w:t>( )</w:t>
-                      </w:r>
-                      <w:proofErr w:type="gramEnd"/>
-                      <w:r>
-                        <w:t xml:space="preserve"> Define as diferentes espécies da valores que podem ser usados</w:t>
+                      <w:r>
+                        <w:t>( ) Define as diferentes espécies da valores que podem ser usados</w:t>
                       </w:r>
                     </w:p>
                     <w:p>
                       <w:pPr>
                         <w:pStyle w:val="NormalJava"/>
                       </w:pPr>
-                      <w:proofErr w:type="gramStart"/>
-                      <w:r>
-                        <w:t>( )</w:t>
-                      </w:r>
-                      <w:proofErr w:type="gramEnd"/>
-                      <w:r>
-                        <w:t xml:space="preserve"> Método que permitem que se altere o estado do objeto</w:t>
+                      <w:r>
+                        <w:t>( ) Método que permitem que se altere o estado do objeto</w:t>
                       </w:r>
                     </w:p>
                     <w:p>
                       <w:pPr>
                         <w:pStyle w:val="NormalJava"/>
                       </w:pPr>
-                      <w:proofErr w:type="gramStart"/>
-                      <w:r>
-                        <w:t>( )</w:t>
-                      </w:r>
-                      <w:proofErr w:type="gramEnd"/>
-                      <w:r>
-                        <w:t xml:space="preserve"> Método para inicializar objetos durante a instanciação.</w:t>
+                      <w:r>
+                        <w:t>( ) Método para inicializar objetos durante a instanciação.</w:t>
                       </w:r>
                     </w:p>
                   </w:txbxContent>
@@ -19643,13 +18767,8 @@
         <w:pStyle w:val="NormalJava"/>
         <w:ind w:left="1080"/>
       </w:pPr>
-      <w:proofErr w:type="gramStart"/>
-      <w:r>
-        <w:t>( )</w:t>
-      </w:r>
-      <w:proofErr w:type="gramEnd"/>
-      <w:r>
-        <w:t xml:space="preserve"> Define o que uma entidade pode fazer com o objeto.</w:t>
+      <w:r>
+        <w:t>( ) Define o que uma entidade pode fazer com o objeto.</w:t>
       </w:r>
     </w:p>
     <w:p>
@@ -19657,13 +18776,8 @@
         <w:pStyle w:val="NormalJava"/>
         <w:ind w:left="1080"/>
       </w:pPr>
-      <w:proofErr w:type="gramStart"/>
-      <w:r>
-        <w:t>( )</w:t>
-      </w:r>
-      <w:proofErr w:type="gramEnd"/>
-      <w:r>
-        <w:t xml:space="preserve"> Instanciação de uma classe.</w:t>
+      <w:r>
+        <w:t>( ) Instanciação de uma classe.</w:t>
       </w:r>
     </w:p>
     <w:p>
@@ -19671,13 +18785,8 @@
         <w:pStyle w:val="NormalJava"/>
         <w:ind w:left="1080"/>
       </w:pPr>
-      <w:proofErr w:type="gramStart"/>
-      <w:r>
-        <w:t>( )</w:t>
-      </w:r>
-      <w:proofErr w:type="gramEnd"/>
-      <w:r>
-        <w:t xml:space="preserve"> Define os atributos e comportamentos.</w:t>
+      <w:r>
+        <w:t>( ) Define os atributos e comportamentos.</w:t>
       </w:r>
     </w:p>
     <w:p>
@@ -19685,13 +18794,8 @@
         <w:pStyle w:val="NormalJava"/>
         <w:ind w:left="1080"/>
       </w:pPr>
-      <w:proofErr w:type="gramStart"/>
-      <w:r>
-        <w:t>( )</w:t>
-      </w:r>
-      <w:proofErr w:type="gramEnd"/>
-      <w:r>
-        <w:t xml:space="preserve"> Utilizada </w:t>
+      <w:r>
+        <w:t xml:space="preserve">( ) Utilizada </w:t>
       </w:r>
       <w:r>
         <w:t>para</w:t>
@@ -20180,13 +19284,8 @@
                             <w:r>
                               <w:t>,</w:t>
                             </w:r>
-                            <w:bookmarkStart w:id="70" w:name="_GoBack"/>
-                            <w:bookmarkEnd w:id="70"/>
-                            <w:r>
-                              <w:t xml:space="preserve"> além dos métodos próprios, terão os métodos da</w:t>
-                            </w:r>
-                            <w:r>
-                              <w:t xml:space="preserve"> classe Pessoa.</w:t>
+                            <w:r>
+                              <w:t xml:space="preserve"> além dos métodos próprios, terão os métodos da classe Pessoa.</w:t>
                             </w:r>
                           </w:p>
                         </w:txbxContent>
@@ -20229,13 +19328,8 @@
                       <w:r>
                         <w:t>,</w:t>
                       </w:r>
-                      <w:bookmarkStart w:id="71" w:name="_GoBack"/>
-                      <w:bookmarkEnd w:id="71"/>
-                      <w:r>
-                        <w:t xml:space="preserve"> além dos métodos próprios, terão os métodos da</w:t>
-                      </w:r>
-                      <w:r>
-                        <w:t xml:space="preserve"> classe Pessoa.</w:t>
+                      <w:r>
+                        <w:t xml:space="preserve"> além dos métodos próprios, terão os métodos da classe Pessoa.</w:t>
                       </w:r>
                     </w:p>
                   </w:txbxContent>
@@ -20304,9 +19398,302 @@
         <w:pStyle w:val="NormalJava"/>
       </w:pPr>
     </w:p>
+    <w:p>
+      <w:pPr>
+        <w:pStyle w:val="NormalJava"/>
+        <w:jc w:val="right"/>
+      </w:pPr>
+      <w:r>
+        <w:rPr>
+          <w:noProof/>
+        </w:rPr>
+        <w:lastRenderedPageBreak/>
+        <w:drawing>
+          <wp:inline distT="0" distB="0" distL="0" distR="0">
+            <wp:extent cx="2460744" cy="3962400"/>
+            <wp:effectExtent l="0" t="0" r="0" b="0"/>
+            <wp:docPr id="59" name="Imagem 59"/>
+            <wp:cNvGraphicFramePr>
+              <a:graphicFrameLocks xmlns:a="http://schemas.openxmlformats.org/drawingml/2006/main" noChangeAspect="1"/>
+            </wp:cNvGraphicFramePr>
+            <a:graphic xmlns:a="http://schemas.openxmlformats.org/drawingml/2006/main">
+              <a:graphicData uri="http://schemas.openxmlformats.org/drawingml/2006/picture">
+                <pic:pic xmlns:pic="http://schemas.openxmlformats.org/drawingml/2006/picture">
+                  <pic:nvPicPr>
+                    <pic:cNvPr id="0" name="Picture 2"/>
+                    <pic:cNvPicPr>
+                      <a:picLocks noChangeAspect="1" noChangeArrowheads="1"/>
+                    </pic:cNvPicPr>
+                  </pic:nvPicPr>
+                  <pic:blipFill>
+                    <a:blip r:embed="rId44">
+                      <a:extLst>
+                        <a:ext uri="{28A0092B-C50C-407E-A947-70E740481C1C}">
+                          <a14:useLocalDpi xmlns:a14="http://schemas.microsoft.com/office/drawing/2010/main" val="0"/>
+                        </a:ext>
+                      </a:extLst>
+                    </a:blip>
+                    <a:srcRect/>
+                    <a:stretch>
+                      <a:fillRect/>
+                    </a:stretch>
+                  </pic:blipFill>
+                  <pic:spPr bwMode="auto">
+                    <a:xfrm>
+                      <a:off x="0" y="0"/>
+                      <a:ext cx="2469229" cy="3976064"/>
+                    </a:xfrm>
+                    <a:prstGeom prst="rect">
+                      <a:avLst/>
+                    </a:prstGeom>
+                    <a:noFill/>
+                    <a:ln>
+                      <a:noFill/>
+                    </a:ln>
+                  </pic:spPr>
+                </pic:pic>
+              </a:graphicData>
+            </a:graphic>
+          </wp:inline>
+        </w:drawing>
+      </w:r>
+      <w:r>
+        <w:tab/>
+      </w:r>
+      <w:r>
+        <w:rPr>
+          <w:noProof/>
+        </w:rPr>
+        <w:drawing>
+          <wp:inline distT="0" distB="0" distL="0" distR="0">
+            <wp:extent cx="2612358" cy="3961744"/>
+            <wp:effectExtent l="0" t="0" r="0" b="1270"/>
+            <wp:docPr id="64" name="Imagem 64"/>
+            <wp:cNvGraphicFramePr>
+              <a:graphicFrameLocks xmlns:a="http://schemas.openxmlformats.org/drawingml/2006/main" noChangeAspect="1"/>
+            </wp:cNvGraphicFramePr>
+            <a:graphic xmlns:a="http://schemas.openxmlformats.org/drawingml/2006/main">
+              <a:graphicData uri="http://schemas.openxmlformats.org/drawingml/2006/picture">
+                <pic:pic xmlns:pic="http://schemas.openxmlformats.org/drawingml/2006/picture">
+                  <pic:nvPicPr>
+                    <pic:cNvPr id="0" name="Picture 4"/>
+                    <pic:cNvPicPr>
+                      <a:picLocks noChangeAspect="1" noChangeArrowheads="1"/>
+                    </pic:cNvPicPr>
+                  </pic:nvPicPr>
+                  <pic:blipFill>
+                    <a:blip r:embed="rId45">
+                      <a:extLst>
+                        <a:ext uri="{28A0092B-C50C-407E-A947-70E740481C1C}">
+                          <a14:useLocalDpi xmlns:a14="http://schemas.microsoft.com/office/drawing/2010/main" val="0"/>
+                        </a:ext>
+                      </a:extLst>
+                    </a:blip>
+                    <a:srcRect/>
+                    <a:stretch>
+                      <a:fillRect/>
+                    </a:stretch>
+                  </pic:blipFill>
+                  <pic:spPr bwMode="auto">
+                    <a:xfrm>
+                      <a:off x="0" y="0"/>
+                      <a:ext cx="2640481" cy="4004394"/>
+                    </a:xfrm>
+                    <a:prstGeom prst="rect">
+                      <a:avLst/>
+                    </a:prstGeom>
+                    <a:noFill/>
+                    <a:ln>
+                      <a:noFill/>
+                    </a:ln>
+                  </pic:spPr>
+                </pic:pic>
+              </a:graphicData>
+            </a:graphic>
+          </wp:inline>
+        </w:drawing>
+      </w:r>
+      <w:r>
+        <w:rPr>
+          <w:sz w:val="22"/>
+          <w:szCs w:val="22"/>
+        </w:rPr>
+        <w:t xml:space="preserve">Pessoa é do tipo abstrato. </w:t>
+      </w:r>
+    </w:p>
+    <w:p>
+      <w:pPr>
+        <w:pStyle w:val="Sub2Java"/>
+      </w:pPr>
+      <w:r>
+        <w:t>Tipos de heranças:</w:t>
+      </w:r>
+    </w:p>
+    <w:p>
+      <w:pPr>
+        <w:pStyle w:val="SubJava3"/>
+      </w:pPr>
+      <w:r>
+        <w:t>Herança de Implementação</w:t>
+      </w:r>
+    </w:p>
+    <w:p>
+      <w:pPr>
+        <w:pStyle w:val="NormalJava"/>
+      </w:pPr>
+      <w:r>
+        <w:tab/>
+        <w:t>Herança pobre, é a mais simples que se tem, pois a mesma não implementa nada novo em relação a superclasse.</w:t>
+      </w:r>
+    </w:p>
+    <w:p>
+      <w:pPr>
+        <w:pStyle w:val="SubJava3"/>
+      </w:pPr>
+      <w:r>
+        <w:t>Herança para diferença</w:t>
+      </w:r>
+    </w:p>
+    <w:p>
+      <w:pPr>
+        <w:pStyle w:val="NormalJava"/>
+      </w:pPr>
+      <w:r>
+        <w:tab/>
+      </w:r>
+      <w:r>
+        <w:t>Implementa ou sobrepõem métodos da superclasse.</w:t>
+      </w:r>
+    </w:p>
+    <w:p>
+      <w:pPr>
+        <w:pStyle w:val="NormalJava"/>
+      </w:pPr>
+    </w:p>
+    <w:p>
+      <w:pPr>
+        <w:pStyle w:val="Sub2Java"/>
+      </w:pPr>
+      <w:r>
+        <w:t>Tipo Abstrato e Final</w:t>
+      </w:r>
+    </w:p>
+    <w:p>
+      <w:pPr>
+        <w:pStyle w:val="SubJava3"/>
+      </w:pPr>
+      <w:r>
+        <w:t>Classe</w:t>
+      </w:r>
+      <w:r>
+        <w:t xml:space="preserve"> Abstrato</w:t>
+      </w:r>
+    </w:p>
+    <w:p>
+      <w:pPr>
+        <w:pStyle w:val="NormalJava"/>
+      </w:pPr>
+      <w:r>
+        <w:tab/>
+        <w:t>Não pode ser instanciada. Só pode servir como progenitora.</w:t>
+      </w:r>
+    </w:p>
+    <w:p>
+      <w:pPr>
+        <w:pStyle w:val="SubJava3"/>
+      </w:pPr>
+      <w:r>
+        <w:t>Método Abstrato</w:t>
+      </w:r>
+    </w:p>
+    <w:p>
+      <w:pPr>
+        <w:pStyle w:val="NormalJava"/>
+      </w:pPr>
+      <w:r>
+        <w:tab/>
+        <w:t>Declarado, mas não implementado na progenitora (Obs: só pode ser utilizado em uma interface ou classe abstrata).</w:t>
+      </w:r>
+    </w:p>
+    <w:p>
+      <w:pPr>
+        <w:pStyle w:val="SubJava3"/>
+      </w:pPr>
+      <w:r>
+        <w:t>Classe final</w:t>
+      </w:r>
+    </w:p>
+    <w:p>
+      <w:pPr>
+        <w:pStyle w:val="NormalJava"/>
+      </w:pPr>
+      <w:r>
+        <w:tab/>
+        <w:t>Não pode ser herdada por outra classe. Obrigatoriamente é uma folha (“Classe estéril”).</w:t>
+      </w:r>
+    </w:p>
+    <w:p>
+      <w:pPr>
+        <w:pStyle w:val="SubJava3"/>
+      </w:pPr>
+      <w:r>
+        <w:t>Método Final</w:t>
+      </w:r>
+    </w:p>
+    <w:p>
+      <w:pPr>
+        <w:pStyle w:val="NormalJava"/>
+      </w:pPr>
+    </w:p>
+    <w:p>
+      <w:pPr>
+        <w:pStyle w:val="NormalJava"/>
+        <w:ind w:firstLine="708"/>
+      </w:pPr>
+      <w:bookmarkStart w:id="70" w:name="_GoBack"/>
+      <w:bookmarkEnd w:id="70"/>
+      <w:r>
+        <w:lastRenderedPageBreak/>
+        <w:t xml:space="preserve">Não pode ser sobescrito pelas </w:t>
+      </w:r>
+      <w:r>
+        <w:t>subclasses</w:t>
+      </w:r>
+      <w:r>
+        <w:t>. Obrigatoriamente herdado.</w:t>
+      </w:r>
+    </w:p>
+    <w:p>
+      <w:pPr>
+        <w:pStyle w:val="NormalJava"/>
+      </w:pPr>
+      <w:r>
+        <w:tab/>
+      </w:r>
+    </w:p>
+    <w:p>
+      <w:pPr>
+        <w:pStyle w:val="NormalJava"/>
+      </w:pPr>
+    </w:p>
+    <w:p>
+      <w:pPr>
+        <w:pStyle w:val="NormalJava"/>
+      </w:pPr>
+    </w:p>
+    <w:p>
+      <w:pPr>
+        <w:pStyle w:val="NormalJava"/>
+      </w:pPr>
+    </w:p>
+    <w:p>
+      <w:pPr>
+        <w:pStyle w:val="NormalJava"/>
+      </w:pPr>
+    </w:p>
     <w:sectPr>
-      <w:headerReference w:type="default" r:id="rId44"/>
-      <w:footerReference w:type="default" r:id="rId45"/>
+      <w:headerReference w:type="default" r:id="rId46"/>
+      <w:footerReference w:type="default" r:id="rId47"/>
       <w:pgSz w:w="11906" w:h="16838"/>
       <w:pgMar w:top="1417" w:right="1701" w:bottom="1417" w:left="1701" w:header="708" w:footer="708" w:gutter="0"/>
       <w:cols w:space="708"/>
@@ -27078,7 +26465,7 @@
 </file>
 
 <file path=customXml/itemProps1.xml><?xml version="1.0" encoding="utf-8"?>
-<ds:datastoreItem xmlns:ds="http://schemas.openxmlformats.org/officeDocument/2006/customXml" ds:itemID="{ECFD00FF-5298-404A-8D3A-F736DD78B915}">
+<ds:datastoreItem xmlns:ds="http://schemas.openxmlformats.org/officeDocument/2006/customXml" ds:itemID="{CBA1C844-B959-4837-BAC3-3D40B46E9A0D}">
   <ds:schemaRefs>
     <ds:schemaRef ds:uri="http://schemas.openxmlformats.org/officeDocument/2006/bibliography"/>
   </ds:schemaRefs>

</xml_diff>